<commit_message>
Dop zadanie - zamena C na R
</commit_message>
<xml_diff>
--- a/mmapr.docx
+++ b/mmapr.docx
@@ -6637,8 +6637,6 @@
                   </w:rPr>
                   <m:t>+</m:t>
                 </m:r>
-                <w:bookmarkStart w:id="0" w:name="_GoBack"/>
-                <w:bookmarkEnd w:id="0"/>
                 <m:f>
                   <m:fPr>
                     <m:ctrlPr>
@@ -9031,6 +9029,4374 @@
           </m:d>
         </m:oMath>
       </m:oMathPara>
+    </w:p>
+    <w:tbl>
+      <w:tblPr>
+        <w:tblStyle w:val="TableGrid"/>
+        <w:tblW w:w="0" w:type="auto"/>
+        <w:jc w:val="center"/>
+        <w:tblLook w:val="04A0" w:firstRow="1" w:lastRow="0" w:firstColumn="1" w:lastColumn="0" w:noHBand="0" w:noVBand="1"/>
+      </w:tblPr>
+      <w:tblGrid>
+        <w:gridCol w:w="2425"/>
+        <w:gridCol w:w="3060"/>
+        <w:gridCol w:w="5220"/>
+        <w:gridCol w:w="4683"/>
+      </w:tblGrid>
+      <w:tr>
+        <w:trPr>
+          <w:jc w:val="center"/>
+        </w:trPr>
+        <w:tc>
+          <w:tcPr>
+            <w:tcW w:w="2425" w:type="dxa"/>
+          </w:tcPr>
+          <w:p>
+            <w:pPr>
+              <w:rPr>
+                <w:rFonts w:eastAsiaTheme="minorEastAsia"/>
+                <w:sz w:val="32"/>
+              </w:rPr>
+            </w:pPr>
+            <m:oMathPara>
+              <m:oMath>
+                <m:d>
+                  <m:dPr>
+                    <m:begChr m:val="["/>
+                    <m:endChr m:val="]"/>
+                    <m:ctrlPr>
+                      <w:rPr>
+                        <w:rFonts w:ascii="Cambria Math" w:eastAsiaTheme="minorEastAsia" w:hAnsi="Cambria Math"/>
+                        <w:i/>
+                        <w:sz w:val="32"/>
+                      </w:rPr>
+                    </m:ctrlPr>
+                  </m:dPr>
+                  <m:e>
+                    <m:f>
+                      <m:fPr>
+                        <m:ctrlPr>
+                          <w:rPr>
+                            <w:rFonts w:ascii="Cambria Math" w:hAnsi="Cambria Math" w:cs="Times New Roman"/>
+                            <w:i/>
+                            <w:sz w:val="32"/>
+                          </w:rPr>
+                        </m:ctrlPr>
+                      </m:fPr>
+                      <m:num>
+                        <m:r>
+                          <w:rPr>
+                            <w:rFonts w:ascii="Cambria Math" w:hAnsi="Cambria Math" w:cs="Times New Roman"/>
+                            <w:sz w:val="32"/>
+                          </w:rPr>
+                          <m:t>∆t</m:t>
+                        </m:r>
+                      </m:num>
+                      <m:den>
+                        <m:r>
+                          <w:rPr>
+                            <w:rFonts w:ascii="Cambria Math" w:hAnsi="Cambria Math" w:cs="Times New Roman"/>
+                            <w:sz w:val="32"/>
+                          </w:rPr>
+                          <m:t>L</m:t>
+                        </m:r>
+                      </m:den>
+                    </m:f>
+                    <m:ctrlPr>
+                      <w:rPr>
+                        <w:rFonts w:ascii="Cambria Math" w:hAnsi="Cambria Math" w:cs="Times New Roman"/>
+                        <w:i/>
+                        <w:sz w:val="32"/>
+                      </w:rPr>
+                    </m:ctrlPr>
+                  </m:e>
+                </m:d>
+                <m:r>
+                  <w:rPr>
+                    <w:rFonts w:ascii="Cambria Math" w:hAnsi="Cambria Math" w:cs="Times New Roman"/>
+                    <w:sz w:val="32"/>
+                  </w:rPr>
+                  <m:t>+</m:t>
+                </m:r>
+                <m:f>
+                  <m:fPr>
+                    <m:ctrlPr>
+                      <w:rPr>
+                        <w:rFonts w:ascii="Cambria Math" w:hAnsi="Cambria Math" w:cs="Times New Roman"/>
+                        <w:i/>
+                        <w:sz w:val="32"/>
+                      </w:rPr>
+                    </m:ctrlPr>
+                  </m:fPr>
+                  <m:num>
+                    <m:r>
+                      <w:rPr>
+                        <w:rFonts w:ascii="Cambria Math" w:hAnsi="Cambria Math" w:cs="Times New Roman"/>
+                        <w:sz w:val="32"/>
+                      </w:rPr>
+                      <m:t>1</m:t>
+                    </m:r>
+                  </m:num>
+                  <m:den>
+                    <m:sSub>
+                      <m:sSubPr>
+                        <m:ctrlPr>
+                          <w:rPr>
+                            <w:rFonts w:ascii="Cambria Math" w:hAnsi="Cambria Math" w:cs="Times New Roman"/>
+                            <w:i/>
+                            <w:sz w:val="32"/>
+                          </w:rPr>
+                        </m:ctrlPr>
+                      </m:sSubPr>
+                      <m:e>
+                        <m:r>
+                          <w:rPr>
+                            <w:rFonts w:ascii="Cambria Math" w:hAnsi="Cambria Math" w:cs="Times New Roman"/>
+                            <w:sz w:val="32"/>
+                          </w:rPr>
+                          <m:t>R</m:t>
+                        </m:r>
+                      </m:e>
+                      <m:sub>
+                        <m:r>
+                          <w:rPr>
+                            <w:rFonts w:ascii="Cambria Math" w:hAnsi="Cambria Math" w:cs="Times New Roman"/>
+                            <w:sz w:val="32"/>
+                          </w:rPr>
+                          <m:t>1</m:t>
+                        </m:r>
+                      </m:sub>
+                    </m:sSub>
+                  </m:den>
+                </m:f>
+              </m:oMath>
+            </m:oMathPara>
+          </w:p>
+        </w:tc>
+        <w:tc>
+          <w:tcPr>
+            <w:tcW w:w="3060" w:type="dxa"/>
+          </w:tcPr>
+          <w:p>
+            <w:pPr>
+              <w:rPr>
+                <w:rFonts w:eastAsiaTheme="minorEastAsia"/>
+                <w:sz w:val="32"/>
+              </w:rPr>
+            </w:pPr>
+            <m:oMathPara>
+              <m:oMath>
+                <m:r>
+                  <w:rPr>
+                    <w:rFonts w:ascii="Cambria Math" w:eastAsiaTheme="minorEastAsia" w:hAnsi="Cambria Math"/>
+                    <w:sz w:val="32"/>
+                  </w:rPr>
+                  <m:t>-</m:t>
+                </m:r>
+                <m:f>
+                  <m:fPr>
+                    <m:ctrlPr>
+                      <w:rPr>
+                        <w:rFonts w:ascii="Cambria Math" w:hAnsi="Cambria Math" w:cs="Times New Roman"/>
+                        <w:i/>
+                        <w:sz w:val="32"/>
+                      </w:rPr>
+                    </m:ctrlPr>
+                  </m:fPr>
+                  <m:num>
+                    <m:r>
+                      <w:rPr>
+                        <w:rFonts w:ascii="Cambria Math" w:hAnsi="Cambria Math" w:cs="Times New Roman"/>
+                        <w:sz w:val="32"/>
+                      </w:rPr>
+                      <m:t>1</m:t>
+                    </m:r>
+                  </m:num>
+                  <m:den>
+                    <m:sSub>
+                      <m:sSubPr>
+                        <m:ctrlPr>
+                          <w:rPr>
+                            <w:rFonts w:ascii="Cambria Math" w:hAnsi="Cambria Math" w:cs="Times New Roman"/>
+                            <w:i/>
+                            <w:sz w:val="32"/>
+                          </w:rPr>
+                        </m:ctrlPr>
+                      </m:sSubPr>
+                      <m:e>
+                        <m:r>
+                          <w:rPr>
+                            <w:rFonts w:ascii="Cambria Math" w:hAnsi="Cambria Math" w:cs="Times New Roman"/>
+                            <w:sz w:val="32"/>
+                          </w:rPr>
+                          <m:t>R</m:t>
+                        </m:r>
+                      </m:e>
+                      <m:sub>
+                        <m:r>
+                          <w:rPr>
+                            <w:rFonts w:ascii="Cambria Math" w:hAnsi="Cambria Math" w:cs="Times New Roman"/>
+                            <w:sz w:val="32"/>
+                          </w:rPr>
+                          <m:t>1</m:t>
+                        </m:r>
+                      </m:sub>
+                    </m:sSub>
+                  </m:den>
+                </m:f>
+              </m:oMath>
+            </m:oMathPara>
+          </w:p>
+        </w:tc>
+        <w:tc>
+          <w:tcPr>
+            <w:tcW w:w="5220" w:type="dxa"/>
+          </w:tcPr>
+          <w:p>
+            <w:pPr>
+              <w:jc w:val="center"/>
+              <w:rPr>
+                <w:rFonts w:eastAsiaTheme="minorEastAsia"/>
+                <w:sz w:val="32"/>
+                <w:lang w:val="en-US"/>
+              </w:rPr>
+            </w:pPr>
+            <w:r>
+              <w:rPr>
+                <w:rFonts w:eastAsiaTheme="minorEastAsia"/>
+                <w:sz w:val="32"/>
+                <w:lang w:val="en-US"/>
+              </w:rPr>
+              <w:t>0</w:t>
+            </w:r>
+          </w:p>
+        </w:tc>
+        <w:tc>
+          <w:tcPr>
+            <w:tcW w:w="4683" w:type="dxa"/>
+          </w:tcPr>
+          <w:p>
+            <w:pPr>
+              <w:jc w:val="center"/>
+              <w:rPr>
+                <w:rFonts w:eastAsiaTheme="minorEastAsia"/>
+                <w:sz w:val="32"/>
+                <w:lang w:val="en-US"/>
+              </w:rPr>
+            </w:pPr>
+            <w:r>
+              <w:rPr>
+                <w:rFonts w:eastAsiaTheme="minorEastAsia"/>
+                <w:sz w:val="32"/>
+                <w:lang w:val="en-US"/>
+              </w:rPr>
+              <w:t>0</w:t>
+            </w:r>
+          </w:p>
+        </w:tc>
+      </w:tr>
+      <w:tr>
+        <w:trPr>
+          <w:jc w:val="center"/>
+        </w:trPr>
+        <w:tc>
+          <w:tcPr>
+            <w:tcW w:w="2425" w:type="dxa"/>
+          </w:tcPr>
+          <w:p>
+            <w:pPr>
+              <w:rPr>
+                <w:rFonts w:eastAsiaTheme="minorEastAsia"/>
+                <w:sz w:val="32"/>
+              </w:rPr>
+            </w:pPr>
+            <m:oMathPara>
+              <m:oMath>
+                <m:r>
+                  <w:rPr>
+                    <w:rFonts w:ascii="Cambria Math" w:eastAsiaTheme="minorEastAsia" w:hAnsi="Cambria Math"/>
+                    <w:sz w:val="32"/>
+                  </w:rPr>
+                  <m:t>-</m:t>
+                </m:r>
+                <m:f>
+                  <m:fPr>
+                    <m:ctrlPr>
+                      <w:rPr>
+                        <w:rFonts w:ascii="Cambria Math" w:hAnsi="Cambria Math" w:cs="Times New Roman"/>
+                        <w:i/>
+                        <w:sz w:val="32"/>
+                      </w:rPr>
+                    </m:ctrlPr>
+                  </m:fPr>
+                  <m:num>
+                    <m:r>
+                      <w:rPr>
+                        <w:rFonts w:ascii="Cambria Math" w:hAnsi="Cambria Math" w:cs="Times New Roman"/>
+                        <w:sz w:val="32"/>
+                      </w:rPr>
+                      <m:t>1</m:t>
+                    </m:r>
+                  </m:num>
+                  <m:den>
+                    <m:sSub>
+                      <m:sSubPr>
+                        <m:ctrlPr>
+                          <w:rPr>
+                            <w:rFonts w:ascii="Cambria Math" w:hAnsi="Cambria Math" w:cs="Times New Roman"/>
+                            <w:i/>
+                            <w:sz w:val="32"/>
+                          </w:rPr>
+                        </m:ctrlPr>
+                      </m:sSubPr>
+                      <m:e>
+                        <m:r>
+                          <w:rPr>
+                            <w:rFonts w:ascii="Cambria Math" w:hAnsi="Cambria Math" w:cs="Times New Roman"/>
+                            <w:sz w:val="32"/>
+                          </w:rPr>
+                          <m:t>R</m:t>
+                        </m:r>
+                      </m:e>
+                      <m:sub>
+                        <m:r>
+                          <w:rPr>
+                            <w:rFonts w:ascii="Cambria Math" w:hAnsi="Cambria Math" w:cs="Times New Roman"/>
+                            <w:sz w:val="32"/>
+                          </w:rPr>
+                          <m:t>1</m:t>
+                        </m:r>
+                      </m:sub>
+                    </m:sSub>
+                  </m:den>
+                </m:f>
+              </m:oMath>
+            </m:oMathPara>
+          </w:p>
+        </w:tc>
+        <w:tc>
+          <w:tcPr>
+            <w:tcW w:w="3060" w:type="dxa"/>
+          </w:tcPr>
+          <w:p>
+            <w:pPr>
+              <w:rPr>
+                <w:rFonts w:eastAsiaTheme="minorEastAsia"/>
+                <w:sz w:val="32"/>
+              </w:rPr>
+            </w:pPr>
+            <m:oMathPara>
+              <m:oMath>
+                <m:f>
+                  <m:fPr>
+                    <m:ctrlPr>
+                      <w:rPr>
+                        <w:rFonts w:ascii="Cambria Math" w:hAnsi="Cambria Math" w:cs="Times New Roman"/>
+                        <w:i/>
+                        <w:sz w:val="32"/>
+                      </w:rPr>
+                    </m:ctrlPr>
+                  </m:fPr>
+                  <m:num>
+                    <m:r>
+                      <w:rPr>
+                        <w:rFonts w:ascii="Cambria Math" w:hAnsi="Cambria Math" w:cs="Times New Roman"/>
+                        <w:sz w:val="32"/>
+                      </w:rPr>
+                      <m:t>1</m:t>
+                    </m:r>
+                  </m:num>
+                  <m:den>
+                    <m:sSub>
+                      <m:sSubPr>
+                        <m:ctrlPr>
+                          <w:rPr>
+                            <w:rFonts w:ascii="Cambria Math" w:hAnsi="Cambria Math" w:cs="Times New Roman"/>
+                            <w:i/>
+                            <w:sz w:val="32"/>
+                          </w:rPr>
+                        </m:ctrlPr>
+                      </m:sSubPr>
+                      <m:e>
+                        <m:r>
+                          <w:rPr>
+                            <w:rFonts w:ascii="Cambria Math" w:hAnsi="Cambria Math" w:cs="Times New Roman"/>
+                            <w:sz w:val="32"/>
+                          </w:rPr>
+                          <m:t>R</m:t>
+                        </m:r>
+                      </m:e>
+                      <m:sub>
+                        <m:r>
+                          <w:rPr>
+                            <w:rFonts w:ascii="Cambria Math" w:hAnsi="Cambria Math" w:cs="Times New Roman"/>
+                            <w:sz w:val="32"/>
+                          </w:rPr>
+                          <m:t>1</m:t>
+                        </m:r>
+                      </m:sub>
+                    </m:sSub>
+                  </m:den>
+                </m:f>
+                <m:r>
+                  <w:rPr>
+                    <w:rFonts w:ascii="Cambria Math" w:hAnsi="Cambria Math" w:cs="Times New Roman"/>
+                    <w:sz w:val="32"/>
+                  </w:rPr>
+                  <m:t>+</m:t>
+                </m:r>
+                <m:f>
+                  <m:fPr>
+                    <m:ctrlPr>
+                      <w:rPr>
+                        <w:rFonts w:ascii="Cambria Math" w:hAnsi="Cambria Math" w:cs="Times New Roman"/>
+                        <w:i/>
+                        <w:sz w:val="32"/>
+                      </w:rPr>
+                    </m:ctrlPr>
+                  </m:fPr>
+                  <m:num>
+                    <m:sSub>
+                      <m:sSubPr>
+                        <m:ctrlPr>
+                          <w:rPr>
+                            <w:rFonts w:ascii="Cambria Math" w:hAnsi="Cambria Math" w:cs="Times New Roman"/>
+                            <w:i/>
+                            <w:sz w:val="32"/>
+                          </w:rPr>
+                        </m:ctrlPr>
+                      </m:sSubPr>
+                      <m:e>
+                        <m:r>
+                          <w:rPr>
+                            <w:rFonts w:ascii="Cambria Math" w:hAnsi="Cambria Math" w:cs="Times New Roman"/>
+                            <w:sz w:val="32"/>
+                          </w:rPr>
+                          <m:t>C</m:t>
+                        </m:r>
+                      </m:e>
+                      <m:sub>
+                        <m:r>
+                          <w:rPr>
+                            <w:rFonts w:ascii="Cambria Math" w:hAnsi="Cambria Math" w:cs="Times New Roman"/>
+                            <w:sz w:val="32"/>
+                          </w:rPr>
+                          <m:t>4</m:t>
+                        </m:r>
+                      </m:sub>
+                    </m:sSub>
+                  </m:num>
+                  <m:den>
+                    <m:r>
+                      <w:rPr>
+                        <w:rFonts w:ascii="Cambria Math" w:hAnsi="Cambria Math" w:cs="Times New Roman"/>
+                        <w:sz w:val="32"/>
+                      </w:rPr>
+                      <m:t>∆t</m:t>
+                    </m:r>
+                  </m:den>
+                </m:f>
+                <m:r>
+                  <w:rPr>
+                    <w:rFonts w:ascii="Cambria Math" w:hAnsi="Cambria Math" w:cs="Times New Roman"/>
+                    <w:sz w:val="32"/>
+                  </w:rPr>
+                  <m:t>+</m:t>
+                </m:r>
+                <m:f>
+                  <m:fPr>
+                    <m:ctrlPr>
+                      <w:rPr>
+                        <w:rFonts w:ascii="Cambria Math" w:hAnsi="Cambria Math" w:cs="Times New Roman"/>
+                        <w:i/>
+                        <w:sz w:val="32"/>
+                      </w:rPr>
+                    </m:ctrlPr>
+                  </m:fPr>
+                  <m:num>
+                    <m:r>
+                      <w:rPr>
+                        <w:rFonts w:ascii="Cambria Math" w:hAnsi="Cambria Math" w:cs="Times New Roman"/>
+                        <w:sz w:val="32"/>
+                      </w:rPr>
+                      <m:t>1</m:t>
+                    </m:r>
+                  </m:num>
+                  <m:den>
+                    <m:sSub>
+                      <m:sSubPr>
+                        <m:ctrlPr>
+                          <w:rPr>
+                            <w:rFonts w:ascii="Cambria Math" w:hAnsi="Cambria Math" w:cs="Times New Roman"/>
+                            <w:i/>
+                            <w:sz w:val="32"/>
+                          </w:rPr>
+                        </m:ctrlPr>
+                      </m:sSubPr>
+                      <m:e>
+                        <m:r>
+                          <w:rPr>
+                            <w:rFonts w:ascii="Cambria Math" w:hAnsi="Cambria Math" w:cs="Times New Roman"/>
+                            <w:sz w:val="32"/>
+                          </w:rPr>
+                          <m:t>R</m:t>
+                        </m:r>
+                      </m:e>
+                      <m:sub>
+                        <m:r>
+                          <w:rPr>
+                            <w:rFonts w:ascii="Cambria Math" w:hAnsi="Cambria Math" w:cs="Times New Roman"/>
+                            <w:sz w:val="32"/>
+                          </w:rPr>
+                          <m:t>2</m:t>
+                        </m:r>
+                      </m:sub>
+                    </m:sSub>
+                  </m:den>
+                </m:f>
+              </m:oMath>
+            </m:oMathPara>
+          </w:p>
+        </w:tc>
+        <w:tc>
+          <w:tcPr>
+            <w:tcW w:w="5220" w:type="dxa"/>
+          </w:tcPr>
+          <w:p>
+            <w:pPr>
+              <w:rPr>
+                <w:rFonts w:eastAsiaTheme="minorEastAsia"/>
+                <w:sz w:val="32"/>
+              </w:rPr>
+            </w:pPr>
+            <m:oMathPara>
+              <m:oMath>
+                <m:r>
+                  <w:rPr>
+                    <w:rFonts w:ascii="Cambria Math" w:eastAsiaTheme="minorEastAsia" w:hAnsi="Cambria Math"/>
+                    <w:sz w:val="32"/>
+                  </w:rPr>
+                  <m:t>-</m:t>
+                </m:r>
+                <m:f>
+                  <m:fPr>
+                    <m:ctrlPr>
+                      <w:rPr>
+                        <w:rFonts w:ascii="Cambria Math" w:hAnsi="Cambria Math" w:cs="Times New Roman"/>
+                        <w:i/>
+                        <w:sz w:val="32"/>
+                      </w:rPr>
+                    </m:ctrlPr>
+                  </m:fPr>
+                  <m:num>
+                    <m:r>
+                      <w:rPr>
+                        <w:rFonts w:ascii="Cambria Math" w:hAnsi="Cambria Math" w:cs="Times New Roman"/>
+                        <w:sz w:val="32"/>
+                      </w:rPr>
+                      <m:t>1</m:t>
+                    </m:r>
+                  </m:num>
+                  <m:den>
+                    <m:sSub>
+                      <m:sSubPr>
+                        <m:ctrlPr>
+                          <w:rPr>
+                            <w:rFonts w:ascii="Cambria Math" w:hAnsi="Cambria Math" w:cs="Times New Roman"/>
+                            <w:i/>
+                            <w:sz w:val="32"/>
+                          </w:rPr>
+                        </m:ctrlPr>
+                      </m:sSubPr>
+                      <m:e>
+                        <m:r>
+                          <w:rPr>
+                            <w:rFonts w:ascii="Cambria Math" w:hAnsi="Cambria Math" w:cs="Times New Roman"/>
+                            <w:sz w:val="32"/>
+                          </w:rPr>
+                          <m:t>R</m:t>
+                        </m:r>
+                      </m:e>
+                      <m:sub>
+                        <m:r>
+                          <w:rPr>
+                            <w:rFonts w:ascii="Cambria Math" w:hAnsi="Cambria Math" w:cs="Times New Roman"/>
+                            <w:sz w:val="32"/>
+                          </w:rPr>
+                          <m:t>2</m:t>
+                        </m:r>
+                      </m:sub>
+                    </m:sSub>
+                  </m:den>
+                </m:f>
+              </m:oMath>
+            </m:oMathPara>
+          </w:p>
+        </w:tc>
+        <w:tc>
+          <w:tcPr>
+            <w:tcW w:w="4683" w:type="dxa"/>
+          </w:tcPr>
+          <w:p>
+            <w:pPr>
+              <w:jc w:val="center"/>
+              <w:rPr>
+                <w:rFonts w:eastAsiaTheme="minorEastAsia"/>
+                <w:sz w:val="32"/>
+                <w:lang w:val="en-US"/>
+              </w:rPr>
+            </w:pPr>
+            <w:r>
+              <w:rPr>
+                <w:rFonts w:eastAsiaTheme="minorEastAsia"/>
+                <w:sz w:val="32"/>
+                <w:lang w:val="en-US"/>
+              </w:rPr>
+              <w:t>0</w:t>
+            </w:r>
+          </w:p>
+        </w:tc>
+      </w:tr>
+      <w:tr>
+        <w:trPr>
+          <w:jc w:val="center"/>
+        </w:trPr>
+        <w:tc>
+          <w:tcPr>
+            <w:tcW w:w="2425" w:type="dxa"/>
+          </w:tcPr>
+          <w:p>
+            <w:pPr>
+              <w:jc w:val="center"/>
+              <w:rPr>
+                <w:rFonts w:eastAsiaTheme="minorEastAsia"/>
+                <w:sz w:val="32"/>
+                <w:lang w:val="en-US"/>
+              </w:rPr>
+            </w:pPr>
+            <w:r>
+              <w:rPr>
+                <w:rFonts w:eastAsiaTheme="minorEastAsia"/>
+                <w:sz w:val="32"/>
+                <w:lang w:val="en-US"/>
+              </w:rPr>
+              <w:t>0</w:t>
+            </w:r>
+          </w:p>
+        </w:tc>
+        <w:tc>
+          <w:tcPr>
+            <w:tcW w:w="3060" w:type="dxa"/>
+          </w:tcPr>
+          <w:p>
+            <w:pPr>
+              <w:rPr>
+                <w:rFonts w:eastAsiaTheme="minorEastAsia"/>
+                <w:sz w:val="32"/>
+              </w:rPr>
+            </w:pPr>
+            <m:oMathPara>
+              <m:oMath>
+                <m:r>
+                  <w:rPr>
+                    <w:rFonts w:ascii="Cambria Math" w:eastAsiaTheme="minorEastAsia" w:hAnsi="Cambria Math"/>
+                    <w:sz w:val="32"/>
+                  </w:rPr>
+                  <m:t>-</m:t>
+                </m:r>
+                <m:f>
+                  <m:fPr>
+                    <m:ctrlPr>
+                      <w:rPr>
+                        <w:rFonts w:ascii="Cambria Math" w:hAnsi="Cambria Math" w:cs="Times New Roman"/>
+                        <w:i/>
+                        <w:sz w:val="32"/>
+                      </w:rPr>
+                    </m:ctrlPr>
+                  </m:fPr>
+                  <m:num>
+                    <m:r>
+                      <w:rPr>
+                        <w:rFonts w:ascii="Cambria Math" w:hAnsi="Cambria Math" w:cs="Times New Roman"/>
+                        <w:sz w:val="32"/>
+                      </w:rPr>
+                      <m:t>1</m:t>
+                    </m:r>
+                  </m:num>
+                  <m:den>
+                    <m:sSub>
+                      <m:sSubPr>
+                        <m:ctrlPr>
+                          <w:rPr>
+                            <w:rFonts w:ascii="Cambria Math" w:hAnsi="Cambria Math" w:cs="Times New Roman"/>
+                            <w:i/>
+                            <w:sz w:val="32"/>
+                          </w:rPr>
+                        </m:ctrlPr>
+                      </m:sSubPr>
+                      <m:e>
+                        <m:r>
+                          <w:rPr>
+                            <w:rFonts w:ascii="Cambria Math" w:hAnsi="Cambria Math" w:cs="Times New Roman"/>
+                            <w:sz w:val="32"/>
+                          </w:rPr>
+                          <m:t>R</m:t>
+                        </m:r>
+                      </m:e>
+                      <m:sub>
+                        <m:r>
+                          <w:rPr>
+                            <w:rFonts w:ascii="Cambria Math" w:hAnsi="Cambria Math" w:cs="Times New Roman"/>
+                            <w:sz w:val="32"/>
+                          </w:rPr>
+                          <m:t>2</m:t>
+                        </m:r>
+                      </m:sub>
+                    </m:sSub>
+                  </m:den>
+                </m:f>
+              </m:oMath>
+            </m:oMathPara>
+          </w:p>
+        </w:tc>
+        <w:tc>
+          <w:tcPr>
+            <w:tcW w:w="5220" w:type="dxa"/>
+          </w:tcPr>
+          <w:p>
+            <w:pPr>
+              <w:rPr>
+                <w:rFonts w:eastAsiaTheme="minorEastAsia"/>
+                <w:sz w:val="32"/>
+              </w:rPr>
+            </w:pPr>
+            <m:oMathPara>
+              <m:oMath>
+                <m:f>
+                  <m:fPr>
+                    <m:ctrlPr>
+                      <w:rPr>
+                        <w:rFonts w:ascii="Cambria Math" w:hAnsi="Cambria Math" w:cs="Times New Roman"/>
+                        <w:i/>
+                        <w:sz w:val="32"/>
+                      </w:rPr>
+                    </m:ctrlPr>
+                  </m:fPr>
+                  <m:num>
+                    <m:r>
+                      <w:rPr>
+                        <w:rFonts w:ascii="Cambria Math" w:hAnsi="Cambria Math" w:cs="Times New Roman"/>
+                        <w:sz w:val="32"/>
+                      </w:rPr>
+                      <m:t>1</m:t>
+                    </m:r>
+                  </m:num>
+                  <m:den>
+                    <m:sSub>
+                      <m:sSubPr>
+                        <m:ctrlPr>
+                          <w:rPr>
+                            <w:rFonts w:ascii="Cambria Math" w:hAnsi="Cambria Math" w:cs="Times New Roman"/>
+                            <w:i/>
+                            <w:sz w:val="32"/>
+                          </w:rPr>
+                        </m:ctrlPr>
+                      </m:sSubPr>
+                      <m:e>
+                        <m:r>
+                          <w:rPr>
+                            <w:rFonts w:ascii="Cambria Math" w:hAnsi="Cambria Math" w:cs="Times New Roman"/>
+                            <w:sz w:val="32"/>
+                          </w:rPr>
+                          <m:t>R</m:t>
+                        </m:r>
+                      </m:e>
+                      <m:sub>
+                        <m:r>
+                          <w:rPr>
+                            <w:rFonts w:ascii="Cambria Math" w:hAnsi="Cambria Math" w:cs="Times New Roman"/>
+                            <w:sz w:val="32"/>
+                          </w:rPr>
+                          <m:t>2</m:t>
+                        </m:r>
+                      </m:sub>
+                    </m:sSub>
+                  </m:den>
+                </m:f>
+                <m:r>
+                  <w:rPr>
+                    <w:rFonts w:ascii="Cambria Math" w:hAnsi="Cambria Math" w:cs="Times New Roman"/>
+                    <w:sz w:val="32"/>
+                  </w:rPr>
+                  <m:t>+</m:t>
+                </m:r>
+                <m:f>
+                  <m:fPr>
+                    <m:ctrlPr>
+                      <w:rPr>
+                        <w:rFonts w:ascii="Cambria Math" w:hAnsi="Cambria Math" w:cs="Times New Roman"/>
+                        <w:i/>
+                        <w:sz w:val="32"/>
+                      </w:rPr>
+                    </m:ctrlPr>
+                  </m:fPr>
+                  <m:num>
+                    <m:sSub>
+                      <m:sSubPr>
+                        <m:ctrlPr>
+                          <w:rPr>
+                            <w:rFonts w:ascii="Cambria Math" w:hAnsi="Cambria Math" w:cs="Times New Roman"/>
+                            <w:i/>
+                            <w:sz w:val="32"/>
+                          </w:rPr>
+                        </m:ctrlPr>
+                      </m:sSubPr>
+                      <m:e>
+                        <m:r>
+                          <w:rPr>
+                            <w:rFonts w:ascii="Cambria Math" w:hAnsi="Cambria Math" w:cs="Times New Roman"/>
+                            <w:sz w:val="32"/>
+                          </w:rPr>
+                          <m:t>C</m:t>
+                        </m:r>
+                      </m:e>
+                      <m:sub>
+                        <m:r>
+                          <w:rPr>
+                            <w:rFonts w:ascii="Cambria Math" w:hAnsi="Cambria Math" w:cs="Times New Roman"/>
+                            <w:sz w:val="32"/>
+                          </w:rPr>
+                          <m:t>5</m:t>
+                        </m:r>
+                      </m:sub>
+                    </m:sSub>
+                  </m:num>
+                  <m:den>
+                    <m:r>
+                      <w:rPr>
+                        <w:rFonts w:ascii="Cambria Math" w:hAnsi="Cambria Math" w:cs="Times New Roman"/>
+                        <w:sz w:val="32"/>
+                      </w:rPr>
+                      <m:t>∆t</m:t>
+                    </m:r>
+                  </m:den>
+                </m:f>
+                <m:r>
+                  <w:rPr>
+                    <w:rFonts w:ascii="Cambria Math" w:hAnsi="Cambria Math" w:cs="Times New Roman"/>
+                    <w:sz w:val="32"/>
+                  </w:rPr>
+                  <m:t>+</m:t>
+                </m:r>
+                <m:f>
+                  <m:fPr>
+                    <m:ctrlPr>
+                      <w:rPr>
+                        <w:rFonts w:ascii="Cambria Math" w:hAnsi="Cambria Math" w:cs="Times New Roman"/>
+                        <w:i/>
+                        <w:sz w:val="32"/>
+                      </w:rPr>
+                    </m:ctrlPr>
+                  </m:fPr>
+                  <m:num>
+                    <m:r>
+                      <w:rPr>
+                        <w:rFonts w:ascii="Cambria Math" w:hAnsi="Cambria Math" w:cs="Times New Roman"/>
+                        <w:sz w:val="32"/>
+                      </w:rPr>
+                      <m:t>1</m:t>
+                    </m:r>
+                  </m:num>
+                  <m:den>
+                    <m:sSub>
+                      <m:sSubPr>
+                        <m:ctrlPr>
+                          <w:rPr>
+                            <w:rFonts w:ascii="Cambria Math" w:hAnsi="Cambria Math" w:cs="Times New Roman"/>
+                            <w:i/>
+                            <w:sz w:val="32"/>
+                          </w:rPr>
+                        </m:ctrlPr>
+                      </m:sSubPr>
+                      <m:e>
+                        <m:r>
+                          <w:rPr>
+                            <w:rFonts w:ascii="Cambria Math" w:hAnsi="Cambria Math" w:cs="Times New Roman"/>
+                            <w:sz w:val="32"/>
+                          </w:rPr>
+                          <m:t>R</m:t>
+                        </m:r>
+                      </m:e>
+                      <m:sub>
+                        <m:r>
+                          <w:rPr>
+                            <w:rFonts w:ascii="Cambria Math" w:hAnsi="Cambria Math" w:cs="Times New Roman"/>
+                            <w:sz w:val="32"/>
+                          </w:rPr>
+                          <m:t>3</m:t>
+                        </m:r>
+                      </m:sub>
+                    </m:sSub>
+                  </m:den>
+                </m:f>
+                <m:r>
+                  <w:rPr>
+                    <w:rFonts w:ascii="Cambria Math" w:hAnsi="Cambria Math" w:cs="Times New Roman"/>
+                    <w:sz w:val="32"/>
+                  </w:rPr>
+                  <m:t>+</m:t>
+                </m:r>
+                <m:f>
+                  <m:fPr>
+                    <m:ctrlPr>
+                      <w:rPr>
+                        <w:rFonts w:ascii="Cambria Math" w:eastAsiaTheme="minorEastAsia" w:hAnsi="Cambria Math"/>
+                        <w:i/>
+                        <w:sz w:val="32"/>
+                        <w:lang w:val="en-US"/>
+                      </w:rPr>
+                    </m:ctrlPr>
+                  </m:fPr>
+                  <m:num>
+                    <m:sSub>
+                      <m:sSubPr>
+                        <m:ctrlPr>
+                          <w:rPr>
+                            <w:rFonts w:ascii="Cambria Math" w:eastAsiaTheme="minorEastAsia" w:hAnsi="Cambria Math"/>
+                            <w:i/>
+                            <w:sz w:val="32"/>
+                            <w:lang w:val="en-US"/>
+                          </w:rPr>
+                        </m:ctrlPr>
+                      </m:sSubPr>
+                      <m:e>
+                        <m:r>
+                          <w:rPr>
+                            <w:rFonts w:ascii="Cambria Math" w:eastAsiaTheme="minorEastAsia" w:hAnsi="Cambria Math"/>
+                            <w:sz w:val="32"/>
+                            <w:lang w:val="en-US"/>
+                          </w:rPr>
+                          <m:t>I</m:t>
+                        </m:r>
+                      </m:e>
+                      <m:sub>
+                        <m:r>
+                          <w:rPr>
+                            <w:rFonts w:ascii="Cambria Math" w:eastAsiaTheme="minorEastAsia" w:hAnsi="Cambria Math"/>
+                            <w:sz w:val="32"/>
+                            <w:lang w:val="en-US"/>
+                          </w:rPr>
+                          <m:t xml:space="preserve">t </m:t>
+                        </m:r>
+                      </m:sub>
+                    </m:sSub>
+                  </m:num>
+                  <m:den>
+                    <m:r>
+                      <w:rPr>
+                        <w:rFonts w:ascii="Cambria Math" w:eastAsiaTheme="minorEastAsia" w:hAnsi="Cambria Math"/>
+                        <w:sz w:val="32"/>
+                        <w:lang w:val="en-US"/>
+                      </w:rPr>
+                      <m:t>mFt</m:t>
+                    </m:r>
+                  </m:den>
+                </m:f>
+                <m:r>
+                  <w:rPr>
+                    <w:rFonts w:ascii="Cambria Math" w:eastAsiaTheme="minorEastAsia" w:hAnsi="Cambria Math"/>
+                    <w:sz w:val="32"/>
+                    <w:lang w:val="en-US"/>
+                  </w:rPr>
+                  <m:t>∙</m:t>
+                </m:r>
+                <m:sSup>
+                  <m:sSupPr>
+                    <m:ctrlPr>
+                      <w:rPr>
+                        <w:rFonts w:ascii="Cambria Math" w:eastAsiaTheme="minorEastAsia" w:hAnsi="Cambria Math"/>
+                        <w:i/>
+                        <w:sz w:val="32"/>
+                        <w:lang w:val="en-US"/>
+                      </w:rPr>
+                    </m:ctrlPr>
+                  </m:sSupPr>
+                  <m:e>
+                    <m:r>
+                      <w:rPr>
+                        <w:rFonts w:ascii="Cambria Math" w:eastAsiaTheme="minorEastAsia" w:hAnsi="Cambria Math"/>
+                        <w:sz w:val="32"/>
+                        <w:lang w:val="en-US"/>
+                      </w:rPr>
+                      <m:t>e</m:t>
+                    </m:r>
+                  </m:e>
+                  <m:sup>
+                    <m:d>
+                      <m:dPr>
+                        <m:ctrlPr>
+                          <w:rPr>
+                            <w:rFonts w:ascii="Cambria Math" w:eastAsiaTheme="minorEastAsia" w:hAnsi="Cambria Math"/>
+                            <w:i/>
+                            <w:sz w:val="32"/>
+                            <w:lang w:val="en-US"/>
+                          </w:rPr>
+                        </m:ctrlPr>
+                      </m:dPr>
+                      <m:e>
+                        <m:f>
+                          <m:fPr>
+                            <m:ctrlPr>
+                              <w:rPr>
+                                <w:rFonts w:ascii="Cambria Math" w:hAnsi="Cambria Math" w:cs="Times New Roman"/>
+                                <w:i/>
+                                <w:sz w:val="32"/>
+                              </w:rPr>
+                            </m:ctrlPr>
+                          </m:fPr>
+                          <m:num>
+                            <m:sSub>
+                              <m:sSubPr>
+                                <m:ctrlPr>
+                                  <w:rPr>
+                                    <w:rFonts w:ascii="Cambria Math" w:hAnsi="Cambria Math" w:cs="Times New Roman"/>
+                                    <w:i/>
+                                    <w:sz w:val="32"/>
+                                  </w:rPr>
+                                </m:ctrlPr>
+                              </m:sSubPr>
+                              <m:e>
+                                <m:r>
+                                  <w:rPr>
+                                    <w:rFonts w:ascii="Cambria Math" w:hAnsi="Cambria Math" w:cs="Times New Roman"/>
+                                    <w:sz w:val="32"/>
+                                  </w:rPr>
+                                  <m:t>φ</m:t>
+                                </m:r>
+                              </m:e>
+                              <m:sub>
+                                <m:r>
+                                  <w:rPr>
+                                    <w:rFonts w:ascii="Cambria Math" w:hAnsi="Cambria Math" w:cs="Times New Roman"/>
+                                    <w:sz w:val="32"/>
+                                  </w:rPr>
+                                  <m:t>3</m:t>
+                                </m:r>
+                              </m:sub>
+                            </m:sSub>
+                            <m:r>
+                              <w:rPr>
+                                <w:rFonts w:ascii="Cambria Math" w:hAnsi="Cambria Math" w:cs="Times New Roman"/>
+                                <w:sz w:val="32"/>
+                              </w:rPr>
+                              <m:t xml:space="preserve">- </m:t>
+                            </m:r>
+                            <m:sSub>
+                              <m:sSubPr>
+                                <m:ctrlPr>
+                                  <w:rPr>
+                                    <w:rFonts w:ascii="Cambria Math" w:hAnsi="Cambria Math" w:cs="Times New Roman"/>
+                                    <w:i/>
+                                    <w:sz w:val="32"/>
+                                  </w:rPr>
+                                </m:ctrlPr>
+                              </m:sSubPr>
+                              <m:e>
+                                <m:r>
+                                  <w:rPr>
+                                    <w:rFonts w:ascii="Cambria Math" w:hAnsi="Cambria Math" w:cs="Times New Roman"/>
+                                    <w:sz w:val="32"/>
+                                  </w:rPr>
+                                  <m:t>φ</m:t>
+                                </m:r>
+                              </m:e>
+                              <m:sub>
+                                <m:r>
+                                  <w:rPr>
+                                    <w:rFonts w:ascii="Cambria Math" w:hAnsi="Cambria Math" w:cs="Times New Roman"/>
+                                    <w:sz w:val="32"/>
+                                  </w:rPr>
+                                  <m:t>4</m:t>
+                                </m:r>
+                              </m:sub>
+                            </m:sSub>
+                          </m:num>
+                          <m:den>
+                            <m:r>
+                              <w:rPr>
+                                <w:rFonts w:ascii="Cambria Math" w:hAnsi="Cambria Math" w:cs="Times New Roman"/>
+                                <w:sz w:val="32"/>
+                              </w:rPr>
+                              <m:t>mFt</m:t>
+                            </m:r>
+                          </m:den>
+                        </m:f>
+                      </m:e>
+                    </m:d>
+                  </m:sup>
+                </m:sSup>
+              </m:oMath>
+            </m:oMathPara>
+          </w:p>
+        </w:tc>
+        <w:tc>
+          <w:tcPr>
+            <w:tcW w:w="4683" w:type="dxa"/>
+          </w:tcPr>
+          <w:p>
+            <w:pPr>
+              <w:rPr>
+                <w:rFonts w:eastAsiaTheme="minorEastAsia"/>
+                <w:sz w:val="32"/>
+              </w:rPr>
+            </w:pPr>
+            <m:oMathPara>
+              <m:oMath>
+                <m:r>
+                  <w:rPr>
+                    <w:rFonts w:ascii="Cambria Math" w:eastAsiaTheme="minorEastAsia" w:hAnsi="Cambria Math"/>
+                    <w:sz w:val="32"/>
+                  </w:rPr>
+                  <m:t>-</m:t>
+                </m:r>
+                <m:f>
+                  <m:fPr>
+                    <m:ctrlPr>
+                      <w:rPr>
+                        <w:rFonts w:ascii="Cambria Math" w:hAnsi="Cambria Math" w:cs="Times New Roman"/>
+                        <w:i/>
+                        <w:sz w:val="32"/>
+                      </w:rPr>
+                    </m:ctrlPr>
+                  </m:fPr>
+                  <m:num>
+                    <m:sSub>
+                      <m:sSubPr>
+                        <m:ctrlPr>
+                          <w:rPr>
+                            <w:rFonts w:ascii="Cambria Math" w:hAnsi="Cambria Math" w:cs="Times New Roman"/>
+                            <w:i/>
+                            <w:sz w:val="32"/>
+                          </w:rPr>
+                        </m:ctrlPr>
+                      </m:sSubPr>
+                      <m:e>
+                        <m:r>
+                          <w:rPr>
+                            <w:rFonts w:ascii="Cambria Math" w:hAnsi="Cambria Math" w:cs="Times New Roman"/>
+                            <w:sz w:val="32"/>
+                          </w:rPr>
+                          <m:t>C</m:t>
+                        </m:r>
+                      </m:e>
+                      <m:sub>
+                        <m:r>
+                          <w:rPr>
+                            <w:rFonts w:ascii="Cambria Math" w:hAnsi="Cambria Math" w:cs="Times New Roman"/>
+                            <w:sz w:val="32"/>
+                          </w:rPr>
+                          <m:t>5</m:t>
+                        </m:r>
+                      </m:sub>
+                    </m:sSub>
+                  </m:num>
+                  <m:den>
+                    <m:r>
+                      <w:rPr>
+                        <w:rFonts w:ascii="Cambria Math" w:hAnsi="Cambria Math" w:cs="Times New Roman"/>
+                        <w:sz w:val="32"/>
+                      </w:rPr>
+                      <m:t>∆t</m:t>
+                    </m:r>
+                  </m:den>
+                </m:f>
+                <m:r>
+                  <w:rPr>
+                    <w:rFonts w:ascii="Cambria Math" w:hAnsi="Cambria Math" w:cs="Times New Roman"/>
+                    <w:sz w:val="32"/>
+                  </w:rPr>
+                  <m:t>-</m:t>
+                </m:r>
+                <m:f>
+                  <m:fPr>
+                    <m:ctrlPr>
+                      <w:rPr>
+                        <w:rFonts w:ascii="Cambria Math" w:hAnsi="Cambria Math" w:cs="Times New Roman"/>
+                        <w:i/>
+                        <w:sz w:val="32"/>
+                      </w:rPr>
+                    </m:ctrlPr>
+                  </m:fPr>
+                  <m:num>
+                    <m:r>
+                      <w:rPr>
+                        <w:rFonts w:ascii="Cambria Math" w:hAnsi="Cambria Math" w:cs="Times New Roman"/>
+                        <w:sz w:val="32"/>
+                      </w:rPr>
+                      <m:t>1</m:t>
+                    </m:r>
+                  </m:num>
+                  <m:den>
+                    <m:sSub>
+                      <m:sSubPr>
+                        <m:ctrlPr>
+                          <w:rPr>
+                            <w:rFonts w:ascii="Cambria Math" w:hAnsi="Cambria Math" w:cs="Times New Roman"/>
+                            <w:i/>
+                            <w:sz w:val="32"/>
+                          </w:rPr>
+                        </m:ctrlPr>
+                      </m:sSubPr>
+                      <m:e>
+                        <m:r>
+                          <w:rPr>
+                            <w:rFonts w:ascii="Cambria Math" w:hAnsi="Cambria Math" w:cs="Times New Roman"/>
+                            <w:sz w:val="32"/>
+                          </w:rPr>
+                          <m:t>R</m:t>
+                        </m:r>
+                      </m:e>
+                      <m:sub>
+                        <m:r>
+                          <w:rPr>
+                            <w:rFonts w:ascii="Cambria Math" w:hAnsi="Cambria Math" w:cs="Times New Roman"/>
+                            <w:sz w:val="32"/>
+                          </w:rPr>
+                          <m:t>3</m:t>
+                        </m:r>
+                      </m:sub>
+                    </m:sSub>
+                  </m:den>
+                </m:f>
+                <m:r>
+                  <w:rPr>
+                    <w:rFonts w:ascii="Cambria Math" w:hAnsi="Cambria Math" w:cs="Times New Roman"/>
+                    <w:sz w:val="32"/>
+                  </w:rPr>
+                  <m:t>-</m:t>
+                </m:r>
+                <m:f>
+                  <m:fPr>
+                    <m:ctrlPr>
+                      <w:rPr>
+                        <w:rFonts w:ascii="Cambria Math" w:eastAsiaTheme="minorEastAsia" w:hAnsi="Cambria Math"/>
+                        <w:i/>
+                        <w:sz w:val="32"/>
+                        <w:lang w:val="en-US"/>
+                      </w:rPr>
+                    </m:ctrlPr>
+                  </m:fPr>
+                  <m:num>
+                    <m:sSub>
+                      <m:sSubPr>
+                        <m:ctrlPr>
+                          <w:rPr>
+                            <w:rFonts w:ascii="Cambria Math" w:eastAsiaTheme="minorEastAsia" w:hAnsi="Cambria Math"/>
+                            <w:i/>
+                            <w:sz w:val="32"/>
+                            <w:lang w:val="en-US"/>
+                          </w:rPr>
+                        </m:ctrlPr>
+                      </m:sSubPr>
+                      <m:e>
+                        <m:r>
+                          <w:rPr>
+                            <w:rFonts w:ascii="Cambria Math" w:eastAsiaTheme="minorEastAsia" w:hAnsi="Cambria Math"/>
+                            <w:sz w:val="32"/>
+                            <w:lang w:val="en-US"/>
+                          </w:rPr>
+                          <m:t>I</m:t>
+                        </m:r>
+                      </m:e>
+                      <m:sub>
+                        <m:r>
+                          <w:rPr>
+                            <w:rFonts w:ascii="Cambria Math" w:eastAsiaTheme="minorEastAsia" w:hAnsi="Cambria Math"/>
+                            <w:sz w:val="32"/>
+                            <w:lang w:val="en-US"/>
+                          </w:rPr>
+                          <m:t xml:space="preserve">t </m:t>
+                        </m:r>
+                      </m:sub>
+                    </m:sSub>
+                  </m:num>
+                  <m:den>
+                    <m:r>
+                      <w:rPr>
+                        <w:rFonts w:ascii="Cambria Math" w:eastAsiaTheme="minorEastAsia" w:hAnsi="Cambria Math"/>
+                        <w:sz w:val="32"/>
+                        <w:lang w:val="en-US"/>
+                      </w:rPr>
+                      <m:t>mFt</m:t>
+                    </m:r>
+                  </m:den>
+                </m:f>
+                <m:r>
+                  <w:rPr>
+                    <w:rFonts w:ascii="Cambria Math" w:eastAsiaTheme="minorEastAsia" w:hAnsi="Cambria Math"/>
+                    <w:sz w:val="32"/>
+                    <w:lang w:val="en-US"/>
+                  </w:rPr>
+                  <m:t>∙</m:t>
+                </m:r>
+                <m:sSup>
+                  <m:sSupPr>
+                    <m:ctrlPr>
+                      <w:rPr>
+                        <w:rFonts w:ascii="Cambria Math" w:eastAsiaTheme="minorEastAsia" w:hAnsi="Cambria Math"/>
+                        <w:i/>
+                        <w:sz w:val="32"/>
+                        <w:lang w:val="en-US"/>
+                      </w:rPr>
+                    </m:ctrlPr>
+                  </m:sSupPr>
+                  <m:e>
+                    <m:r>
+                      <w:rPr>
+                        <w:rFonts w:ascii="Cambria Math" w:eastAsiaTheme="minorEastAsia" w:hAnsi="Cambria Math"/>
+                        <w:sz w:val="32"/>
+                        <w:lang w:val="en-US"/>
+                      </w:rPr>
+                      <m:t>e</m:t>
+                    </m:r>
+                  </m:e>
+                  <m:sup>
+                    <m:d>
+                      <m:dPr>
+                        <m:ctrlPr>
+                          <w:rPr>
+                            <w:rFonts w:ascii="Cambria Math" w:eastAsiaTheme="minorEastAsia" w:hAnsi="Cambria Math"/>
+                            <w:i/>
+                            <w:sz w:val="32"/>
+                            <w:lang w:val="en-US"/>
+                          </w:rPr>
+                        </m:ctrlPr>
+                      </m:dPr>
+                      <m:e>
+                        <m:f>
+                          <m:fPr>
+                            <m:ctrlPr>
+                              <w:rPr>
+                                <w:rFonts w:ascii="Cambria Math" w:hAnsi="Cambria Math" w:cs="Times New Roman"/>
+                                <w:i/>
+                                <w:sz w:val="32"/>
+                              </w:rPr>
+                            </m:ctrlPr>
+                          </m:fPr>
+                          <m:num>
+                            <m:sSub>
+                              <m:sSubPr>
+                                <m:ctrlPr>
+                                  <w:rPr>
+                                    <w:rFonts w:ascii="Cambria Math" w:hAnsi="Cambria Math" w:cs="Times New Roman"/>
+                                    <w:i/>
+                                    <w:sz w:val="32"/>
+                                  </w:rPr>
+                                </m:ctrlPr>
+                              </m:sSubPr>
+                              <m:e>
+                                <m:r>
+                                  <w:rPr>
+                                    <w:rFonts w:ascii="Cambria Math" w:hAnsi="Cambria Math" w:cs="Times New Roman"/>
+                                    <w:sz w:val="32"/>
+                                  </w:rPr>
+                                  <m:t>φ</m:t>
+                                </m:r>
+                              </m:e>
+                              <m:sub>
+                                <m:r>
+                                  <w:rPr>
+                                    <w:rFonts w:ascii="Cambria Math" w:hAnsi="Cambria Math" w:cs="Times New Roman"/>
+                                    <w:sz w:val="32"/>
+                                  </w:rPr>
+                                  <m:t>3</m:t>
+                                </m:r>
+                              </m:sub>
+                            </m:sSub>
+                            <m:r>
+                              <w:rPr>
+                                <w:rFonts w:ascii="Cambria Math" w:hAnsi="Cambria Math" w:cs="Times New Roman"/>
+                                <w:sz w:val="32"/>
+                              </w:rPr>
+                              <m:t xml:space="preserve">- </m:t>
+                            </m:r>
+                            <m:sSub>
+                              <m:sSubPr>
+                                <m:ctrlPr>
+                                  <w:rPr>
+                                    <w:rFonts w:ascii="Cambria Math" w:hAnsi="Cambria Math" w:cs="Times New Roman"/>
+                                    <w:i/>
+                                    <w:sz w:val="32"/>
+                                  </w:rPr>
+                                </m:ctrlPr>
+                              </m:sSubPr>
+                              <m:e>
+                                <m:r>
+                                  <w:rPr>
+                                    <w:rFonts w:ascii="Cambria Math" w:hAnsi="Cambria Math" w:cs="Times New Roman"/>
+                                    <w:sz w:val="32"/>
+                                  </w:rPr>
+                                  <m:t>φ</m:t>
+                                </m:r>
+                              </m:e>
+                              <m:sub>
+                                <m:r>
+                                  <w:rPr>
+                                    <w:rFonts w:ascii="Cambria Math" w:hAnsi="Cambria Math" w:cs="Times New Roman"/>
+                                    <w:sz w:val="32"/>
+                                  </w:rPr>
+                                  <m:t>4</m:t>
+                                </m:r>
+                              </m:sub>
+                            </m:sSub>
+                          </m:num>
+                          <m:den>
+                            <m:r>
+                              <w:rPr>
+                                <w:rFonts w:ascii="Cambria Math" w:hAnsi="Cambria Math" w:cs="Times New Roman"/>
+                                <w:sz w:val="32"/>
+                              </w:rPr>
+                              <m:t>mFt</m:t>
+                            </m:r>
+                          </m:den>
+                        </m:f>
+                      </m:e>
+                    </m:d>
+                  </m:sup>
+                </m:sSup>
+              </m:oMath>
+            </m:oMathPara>
+          </w:p>
+        </w:tc>
+      </w:tr>
+      <w:tr>
+        <w:trPr>
+          <w:jc w:val="center"/>
+        </w:trPr>
+        <w:tc>
+          <w:tcPr>
+            <w:tcW w:w="2425" w:type="dxa"/>
+          </w:tcPr>
+          <w:p>
+            <w:pPr>
+              <w:jc w:val="center"/>
+              <w:rPr>
+                <w:rFonts w:eastAsiaTheme="minorEastAsia"/>
+                <w:sz w:val="32"/>
+                <w:lang w:val="en-US"/>
+              </w:rPr>
+            </w:pPr>
+            <w:r>
+              <w:rPr>
+                <w:rFonts w:eastAsiaTheme="minorEastAsia"/>
+                <w:sz w:val="32"/>
+                <w:lang w:val="en-US"/>
+              </w:rPr>
+              <w:t>0</w:t>
+            </w:r>
+          </w:p>
+        </w:tc>
+        <w:tc>
+          <w:tcPr>
+            <w:tcW w:w="3060" w:type="dxa"/>
+          </w:tcPr>
+          <w:p>
+            <w:pPr>
+              <w:jc w:val="center"/>
+              <w:rPr>
+                <w:rFonts w:eastAsiaTheme="minorEastAsia"/>
+                <w:sz w:val="32"/>
+                <w:lang w:val="en-US"/>
+              </w:rPr>
+            </w:pPr>
+            <w:r>
+              <w:rPr>
+                <w:rFonts w:eastAsiaTheme="minorEastAsia"/>
+                <w:sz w:val="32"/>
+                <w:lang w:val="en-US"/>
+              </w:rPr>
+              <w:t>0</w:t>
+            </w:r>
+          </w:p>
+        </w:tc>
+        <w:tc>
+          <w:tcPr>
+            <w:tcW w:w="5220" w:type="dxa"/>
+          </w:tcPr>
+          <w:p>
+            <w:pPr>
+              <w:rPr>
+                <w:rFonts w:eastAsiaTheme="minorEastAsia"/>
+                <w:sz w:val="32"/>
+              </w:rPr>
+            </w:pPr>
+            <m:oMathPara>
+              <m:oMath>
+                <m:r>
+                  <w:rPr>
+                    <w:rFonts w:ascii="Cambria Math" w:eastAsiaTheme="minorEastAsia" w:hAnsi="Cambria Math"/>
+                    <w:sz w:val="32"/>
+                  </w:rPr>
+                  <m:t>-</m:t>
+                </m:r>
+                <m:f>
+                  <m:fPr>
+                    <m:ctrlPr>
+                      <w:rPr>
+                        <w:rFonts w:ascii="Cambria Math" w:hAnsi="Cambria Math" w:cs="Times New Roman"/>
+                        <w:i/>
+                        <w:sz w:val="32"/>
+                      </w:rPr>
+                    </m:ctrlPr>
+                  </m:fPr>
+                  <m:num>
+                    <m:sSub>
+                      <m:sSubPr>
+                        <m:ctrlPr>
+                          <w:rPr>
+                            <w:rFonts w:ascii="Cambria Math" w:hAnsi="Cambria Math" w:cs="Times New Roman"/>
+                            <w:i/>
+                            <w:sz w:val="32"/>
+                          </w:rPr>
+                        </m:ctrlPr>
+                      </m:sSubPr>
+                      <m:e>
+                        <m:r>
+                          <w:rPr>
+                            <w:rFonts w:ascii="Cambria Math" w:hAnsi="Cambria Math" w:cs="Times New Roman"/>
+                            <w:sz w:val="32"/>
+                          </w:rPr>
+                          <m:t>C</m:t>
+                        </m:r>
+                      </m:e>
+                      <m:sub>
+                        <m:r>
+                          <w:rPr>
+                            <w:rFonts w:ascii="Cambria Math" w:hAnsi="Cambria Math" w:cs="Times New Roman"/>
+                            <w:sz w:val="32"/>
+                          </w:rPr>
+                          <m:t>5</m:t>
+                        </m:r>
+                      </m:sub>
+                    </m:sSub>
+                  </m:num>
+                  <m:den>
+                    <m:r>
+                      <w:rPr>
+                        <w:rFonts w:ascii="Cambria Math" w:hAnsi="Cambria Math" w:cs="Times New Roman"/>
+                        <w:sz w:val="32"/>
+                      </w:rPr>
+                      <m:t>∆t</m:t>
+                    </m:r>
+                  </m:den>
+                </m:f>
+                <m:r>
+                  <w:rPr>
+                    <w:rFonts w:ascii="Cambria Math" w:hAnsi="Cambria Math" w:cs="Times New Roman"/>
+                    <w:sz w:val="32"/>
+                  </w:rPr>
+                  <m:t>-</m:t>
+                </m:r>
+                <m:f>
+                  <m:fPr>
+                    <m:ctrlPr>
+                      <w:rPr>
+                        <w:rFonts w:ascii="Cambria Math" w:hAnsi="Cambria Math" w:cs="Times New Roman"/>
+                        <w:i/>
+                        <w:sz w:val="32"/>
+                      </w:rPr>
+                    </m:ctrlPr>
+                  </m:fPr>
+                  <m:num>
+                    <m:r>
+                      <w:rPr>
+                        <w:rFonts w:ascii="Cambria Math" w:hAnsi="Cambria Math" w:cs="Times New Roman"/>
+                        <w:sz w:val="32"/>
+                      </w:rPr>
+                      <m:t>1</m:t>
+                    </m:r>
+                  </m:num>
+                  <m:den>
+                    <m:sSub>
+                      <m:sSubPr>
+                        <m:ctrlPr>
+                          <w:rPr>
+                            <w:rFonts w:ascii="Cambria Math" w:hAnsi="Cambria Math" w:cs="Times New Roman"/>
+                            <w:i/>
+                            <w:sz w:val="32"/>
+                          </w:rPr>
+                        </m:ctrlPr>
+                      </m:sSubPr>
+                      <m:e>
+                        <m:r>
+                          <w:rPr>
+                            <w:rFonts w:ascii="Cambria Math" w:hAnsi="Cambria Math" w:cs="Times New Roman"/>
+                            <w:sz w:val="32"/>
+                          </w:rPr>
+                          <m:t>R</m:t>
+                        </m:r>
+                      </m:e>
+                      <m:sub>
+                        <m:r>
+                          <w:rPr>
+                            <w:rFonts w:ascii="Cambria Math" w:hAnsi="Cambria Math" w:cs="Times New Roman"/>
+                            <w:sz w:val="32"/>
+                          </w:rPr>
+                          <m:t>3</m:t>
+                        </m:r>
+                      </m:sub>
+                    </m:sSub>
+                  </m:den>
+                </m:f>
+                <m:r>
+                  <w:rPr>
+                    <w:rFonts w:ascii="Cambria Math" w:hAnsi="Cambria Math" w:cs="Times New Roman"/>
+                    <w:sz w:val="32"/>
+                  </w:rPr>
+                  <m:t>-</m:t>
+                </m:r>
+                <m:f>
+                  <m:fPr>
+                    <m:ctrlPr>
+                      <w:rPr>
+                        <w:rFonts w:ascii="Cambria Math" w:eastAsiaTheme="minorEastAsia" w:hAnsi="Cambria Math"/>
+                        <w:i/>
+                        <w:sz w:val="32"/>
+                        <w:lang w:val="en-US"/>
+                      </w:rPr>
+                    </m:ctrlPr>
+                  </m:fPr>
+                  <m:num>
+                    <m:sSub>
+                      <m:sSubPr>
+                        <m:ctrlPr>
+                          <w:rPr>
+                            <w:rFonts w:ascii="Cambria Math" w:eastAsiaTheme="minorEastAsia" w:hAnsi="Cambria Math"/>
+                            <w:i/>
+                            <w:sz w:val="32"/>
+                            <w:lang w:val="en-US"/>
+                          </w:rPr>
+                        </m:ctrlPr>
+                      </m:sSubPr>
+                      <m:e>
+                        <m:r>
+                          <w:rPr>
+                            <w:rFonts w:ascii="Cambria Math" w:eastAsiaTheme="minorEastAsia" w:hAnsi="Cambria Math"/>
+                            <w:sz w:val="32"/>
+                            <w:lang w:val="en-US"/>
+                          </w:rPr>
+                          <m:t>I</m:t>
+                        </m:r>
+                      </m:e>
+                      <m:sub>
+                        <m:r>
+                          <w:rPr>
+                            <w:rFonts w:ascii="Cambria Math" w:eastAsiaTheme="minorEastAsia" w:hAnsi="Cambria Math"/>
+                            <w:sz w:val="32"/>
+                            <w:lang w:val="en-US"/>
+                          </w:rPr>
+                          <m:t xml:space="preserve">t </m:t>
+                        </m:r>
+                      </m:sub>
+                    </m:sSub>
+                  </m:num>
+                  <m:den>
+                    <m:r>
+                      <w:rPr>
+                        <w:rFonts w:ascii="Cambria Math" w:eastAsiaTheme="minorEastAsia" w:hAnsi="Cambria Math"/>
+                        <w:sz w:val="32"/>
+                        <w:lang w:val="en-US"/>
+                      </w:rPr>
+                      <m:t>mFt</m:t>
+                    </m:r>
+                  </m:den>
+                </m:f>
+                <m:r>
+                  <w:rPr>
+                    <w:rFonts w:ascii="Cambria Math" w:eastAsiaTheme="minorEastAsia" w:hAnsi="Cambria Math"/>
+                    <w:sz w:val="32"/>
+                    <w:lang w:val="en-US"/>
+                  </w:rPr>
+                  <m:t>∙</m:t>
+                </m:r>
+                <m:sSup>
+                  <m:sSupPr>
+                    <m:ctrlPr>
+                      <w:rPr>
+                        <w:rFonts w:ascii="Cambria Math" w:eastAsiaTheme="minorEastAsia" w:hAnsi="Cambria Math"/>
+                        <w:i/>
+                        <w:sz w:val="32"/>
+                        <w:lang w:val="en-US"/>
+                      </w:rPr>
+                    </m:ctrlPr>
+                  </m:sSupPr>
+                  <m:e>
+                    <m:r>
+                      <w:rPr>
+                        <w:rFonts w:ascii="Cambria Math" w:eastAsiaTheme="minorEastAsia" w:hAnsi="Cambria Math"/>
+                        <w:sz w:val="32"/>
+                        <w:lang w:val="en-US"/>
+                      </w:rPr>
+                      <m:t>e</m:t>
+                    </m:r>
+                  </m:e>
+                  <m:sup>
+                    <m:d>
+                      <m:dPr>
+                        <m:ctrlPr>
+                          <w:rPr>
+                            <w:rFonts w:ascii="Cambria Math" w:eastAsiaTheme="minorEastAsia" w:hAnsi="Cambria Math"/>
+                            <w:i/>
+                            <w:sz w:val="32"/>
+                            <w:lang w:val="en-US"/>
+                          </w:rPr>
+                        </m:ctrlPr>
+                      </m:dPr>
+                      <m:e>
+                        <m:f>
+                          <m:fPr>
+                            <m:ctrlPr>
+                              <w:rPr>
+                                <w:rFonts w:ascii="Cambria Math" w:hAnsi="Cambria Math" w:cs="Times New Roman"/>
+                                <w:i/>
+                                <w:sz w:val="32"/>
+                              </w:rPr>
+                            </m:ctrlPr>
+                          </m:fPr>
+                          <m:num>
+                            <m:sSub>
+                              <m:sSubPr>
+                                <m:ctrlPr>
+                                  <w:rPr>
+                                    <w:rFonts w:ascii="Cambria Math" w:hAnsi="Cambria Math" w:cs="Times New Roman"/>
+                                    <w:i/>
+                                    <w:sz w:val="32"/>
+                                  </w:rPr>
+                                </m:ctrlPr>
+                              </m:sSubPr>
+                              <m:e>
+                                <m:r>
+                                  <w:rPr>
+                                    <w:rFonts w:ascii="Cambria Math" w:hAnsi="Cambria Math" w:cs="Times New Roman"/>
+                                    <w:sz w:val="32"/>
+                                  </w:rPr>
+                                  <m:t>φ</m:t>
+                                </m:r>
+                              </m:e>
+                              <m:sub>
+                                <m:r>
+                                  <w:rPr>
+                                    <w:rFonts w:ascii="Cambria Math" w:hAnsi="Cambria Math" w:cs="Times New Roman"/>
+                                    <w:sz w:val="32"/>
+                                  </w:rPr>
+                                  <m:t>3</m:t>
+                                </m:r>
+                              </m:sub>
+                            </m:sSub>
+                            <m:r>
+                              <w:rPr>
+                                <w:rFonts w:ascii="Cambria Math" w:hAnsi="Cambria Math" w:cs="Times New Roman"/>
+                                <w:sz w:val="32"/>
+                              </w:rPr>
+                              <m:t xml:space="preserve">- </m:t>
+                            </m:r>
+                            <m:sSub>
+                              <m:sSubPr>
+                                <m:ctrlPr>
+                                  <w:rPr>
+                                    <w:rFonts w:ascii="Cambria Math" w:hAnsi="Cambria Math" w:cs="Times New Roman"/>
+                                    <w:i/>
+                                    <w:sz w:val="32"/>
+                                  </w:rPr>
+                                </m:ctrlPr>
+                              </m:sSubPr>
+                              <m:e>
+                                <m:r>
+                                  <w:rPr>
+                                    <w:rFonts w:ascii="Cambria Math" w:hAnsi="Cambria Math" w:cs="Times New Roman"/>
+                                    <w:sz w:val="32"/>
+                                  </w:rPr>
+                                  <m:t>φ</m:t>
+                                </m:r>
+                              </m:e>
+                              <m:sub>
+                                <m:r>
+                                  <w:rPr>
+                                    <w:rFonts w:ascii="Cambria Math" w:hAnsi="Cambria Math" w:cs="Times New Roman"/>
+                                    <w:sz w:val="32"/>
+                                  </w:rPr>
+                                  <m:t>4</m:t>
+                                </m:r>
+                              </m:sub>
+                            </m:sSub>
+                          </m:num>
+                          <m:den>
+                            <m:r>
+                              <w:rPr>
+                                <w:rFonts w:ascii="Cambria Math" w:hAnsi="Cambria Math" w:cs="Times New Roman"/>
+                                <w:sz w:val="32"/>
+                              </w:rPr>
+                              <m:t>mFt</m:t>
+                            </m:r>
+                          </m:den>
+                        </m:f>
+                      </m:e>
+                    </m:d>
+                  </m:sup>
+                </m:sSup>
+              </m:oMath>
+            </m:oMathPara>
+          </w:p>
+        </w:tc>
+        <w:tc>
+          <w:tcPr>
+            <w:tcW w:w="4683" w:type="dxa"/>
+          </w:tcPr>
+          <w:p>
+            <w:pPr>
+              <w:rPr>
+                <w:rFonts w:eastAsiaTheme="minorEastAsia"/>
+                <w:sz w:val="32"/>
+              </w:rPr>
+            </w:pPr>
+            <m:oMathPara>
+              <m:oMath>
+                <m:f>
+                  <m:fPr>
+                    <m:ctrlPr>
+                      <w:rPr>
+                        <w:rFonts w:ascii="Cambria Math" w:hAnsi="Cambria Math" w:cs="Times New Roman"/>
+                        <w:i/>
+                        <w:sz w:val="32"/>
+                      </w:rPr>
+                    </m:ctrlPr>
+                  </m:fPr>
+                  <m:num>
+                    <m:sSub>
+                      <m:sSubPr>
+                        <m:ctrlPr>
+                          <w:rPr>
+                            <w:rFonts w:ascii="Cambria Math" w:hAnsi="Cambria Math" w:cs="Times New Roman"/>
+                            <w:i/>
+                            <w:sz w:val="32"/>
+                          </w:rPr>
+                        </m:ctrlPr>
+                      </m:sSubPr>
+                      <m:e>
+                        <m:r>
+                          <w:rPr>
+                            <w:rFonts w:ascii="Cambria Math" w:hAnsi="Cambria Math" w:cs="Times New Roman"/>
+                            <w:sz w:val="32"/>
+                          </w:rPr>
+                          <m:t>C</m:t>
+                        </m:r>
+                      </m:e>
+                      <m:sub>
+                        <m:r>
+                          <w:rPr>
+                            <w:rFonts w:ascii="Cambria Math" w:hAnsi="Cambria Math" w:cs="Times New Roman"/>
+                            <w:sz w:val="32"/>
+                          </w:rPr>
+                          <m:t>5</m:t>
+                        </m:r>
+                      </m:sub>
+                    </m:sSub>
+                  </m:num>
+                  <m:den>
+                    <m:r>
+                      <w:rPr>
+                        <w:rFonts w:ascii="Cambria Math" w:hAnsi="Cambria Math" w:cs="Times New Roman"/>
+                        <w:sz w:val="32"/>
+                      </w:rPr>
+                      <m:t>∆t</m:t>
+                    </m:r>
+                  </m:den>
+                </m:f>
+                <m:r>
+                  <w:rPr>
+                    <w:rFonts w:ascii="Cambria Math" w:hAnsi="Cambria Math" w:cs="Times New Roman"/>
+                    <w:sz w:val="32"/>
+                  </w:rPr>
+                  <m:t>+</m:t>
+                </m:r>
+                <m:f>
+                  <m:fPr>
+                    <m:ctrlPr>
+                      <w:rPr>
+                        <w:rFonts w:ascii="Cambria Math" w:hAnsi="Cambria Math" w:cs="Times New Roman"/>
+                        <w:i/>
+                        <w:sz w:val="32"/>
+                      </w:rPr>
+                    </m:ctrlPr>
+                  </m:fPr>
+                  <m:num>
+                    <m:r>
+                      <w:rPr>
+                        <w:rFonts w:ascii="Cambria Math" w:hAnsi="Cambria Math" w:cs="Times New Roman"/>
+                        <w:sz w:val="32"/>
+                      </w:rPr>
+                      <m:t>1</m:t>
+                    </m:r>
+                  </m:num>
+                  <m:den>
+                    <m:sSub>
+                      <m:sSubPr>
+                        <m:ctrlPr>
+                          <w:rPr>
+                            <w:rFonts w:ascii="Cambria Math" w:hAnsi="Cambria Math" w:cs="Times New Roman"/>
+                            <w:i/>
+                            <w:sz w:val="32"/>
+                          </w:rPr>
+                        </m:ctrlPr>
+                      </m:sSubPr>
+                      <m:e>
+                        <m:r>
+                          <w:rPr>
+                            <w:rFonts w:ascii="Cambria Math" w:hAnsi="Cambria Math" w:cs="Times New Roman"/>
+                            <w:sz w:val="32"/>
+                          </w:rPr>
+                          <m:t>R</m:t>
+                        </m:r>
+                      </m:e>
+                      <m:sub>
+                        <m:r>
+                          <w:rPr>
+                            <w:rFonts w:ascii="Cambria Math" w:hAnsi="Cambria Math" w:cs="Times New Roman"/>
+                            <w:sz w:val="32"/>
+                          </w:rPr>
+                          <m:t>3</m:t>
+                        </m:r>
+                      </m:sub>
+                    </m:sSub>
+                  </m:den>
+                </m:f>
+                <m:r>
+                  <w:rPr>
+                    <w:rFonts w:ascii="Cambria Math" w:hAnsi="Cambria Math" w:cs="Times New Roman"/>
+                    <w:sz w:val="32"/>
+                  </w:rPr>
+                  <m:t>+</m:t>
+                </m:r>
+                <m:f>
+                  <m:fPr>
+                    <m:ctrlPr>
+                      <w:rPr>
+                        <w:rFonts w:ascii="Cambria Math" w:eastAsiaTheme="minorEastAsia" w:hAnsi="Cambria Math"/>
+                        <w:i/>
+                        <w:sz w:val="32"/>
+                        <w:lang w:val="en-US"/>
+                      </w:rPr>
+                    </m:ctrlPr>
+                  </m:fPr>
+                  <m:num>
+                    <m:sSub>
+                      <m:sSubPr>
+                        <m:ctrlPr>
+                          <w:rPr>
+                            <w:rFonts w:ascii="Cambria Math" w:eastAsiaTheme="minorEastAsia" w:hAnsi="Cambria Math"/>
+                            <w:i/>
+                            <w:sz w:val="32"/>
+                            <w:lang w:val="en-US"/>
+                          </w:rPr>
+                        </m:ctrlPr>
+                      </m:sSubPr>
+                      <m:e>
+                        <m:r>
+                          <w:rPr>
+                            <w:rFonts w:ascii="Cambria Math" w:eastAsiaTheme="minorEastAsia" w:hAnsi="Cambria Math"/>
+                            <w:sz w:val="32"/>
+                            <w:lang w:val="en-US"/>
+                          </w:rPr>
+                          <m:t>I</m:t>
+                        </m:r>
+                      </m:e>
+                      <m:sub>
+                        <m:r>
+                          <w:rPr>
+                            <w:rFonts w:ascii="Cambria Math" w:eastAsiaTheme="minorEastAsia" w:hAnsi="Cambria Math"/>
+                            <w:sz w:val="32"/>
+                            <w:lang w:val="en-US"/>
+                          </w:rPr>
+                          <m:t xml:space="preserve">t </m:t>
+                        </m:r>
+                      </m:sub>
+                    </m:sSub>
+                  </m:num>
+                  <m:den>
+                    <m:r>
+                      <w:rPr>
+                        <w:rFonts w:ascii="Cambria Math" w:eastAsiaTheme="minorEastAsia" w:hAnsi="Cambria Math"/>
+                        <w:sz w:val="32"/>
+                        <w:lang w:val="en-US"/>
+                      </w:rPr>
+                      <m:t>mFt</m:t>
+                    </m:r>
+                  </m:den>
+                </m:f>
+                <m:r>
+                  <w:rPr>
+                    <w:rFonts w:ascii="Cambria Math" w:eastAsiaTheme="minorEastAsia" w:hAnsi="Cambria Math"/>
+                    <w:sz w:val="32"/>
+                    <w:lang w:val="en-US"/>
+                  </w:rPr>
+                  <m:t>∙</m:t>
+                </m:r>
+                <m:sSup>
+                  <m:sSupPr>
+                    <m:ctrlPr>
+                      <w:rPr>
+                        <w:rFonts w:ascii="Cambria Math" w:eastAsiaTheme="minorEastAsia" w:hAnsi="Cambria Math"/>
+                        <w:i/>
+                        <w:sz w:val="32"/>
+                        <w:lang w:val="en-US"/>
+                      </w:rPr>
+                    </m:ctrlPr>
+                  </m:sSupPr>
+                  <m:e>
+                    <m:r>
+                      <w:rPr>
+                        <w:rFonts w:ascii="Cambria Math" w:eastAsiaTheme="minorEastAsia" w:hAnsi="Cambria Math"/>
+                        <w:sz w:val="32"/>
+                        <w:lang w:val="en-US"/>
+                      </w:rPr>
+                      <m:t>e</m:t>
+                    </m:r>
+                  </m:e>
+                  <m:sup>
+                    <m:d>
+                      <m:dPr>
+                        <m:ctrlPr>
+                          <w:rPr>
+                            <w:rFonts w:ascii="Cambria Math" w:eastAsiaTheme="minorEastAsia" w:hAnsi="Cambria Math"/>
+                            <w:i/>
+                            <w:sz w:val="32"/>
+                            <w:lang w:val="en-US"/>
+                          </w:rPr>
+                        </m:ctrlPr>
+                      </m:dPr>
+                      <m:e>
+                        <m:f>
+                          <m:fPr>
+                            <m:ctrlPr>
+                              <w:rPr>
+                                <w:rFonts w:ascii="Cambria Math" w:hAnsi="Cambria Math" w:cs="Times New Roman"/>
+                                <w:i/>
+                                <w:sz w:val="32"/>
+                              </w:rPr>
+                            </m:ctrlPr>
+                          </m:fPr>
+                          <m:num>
+                            <m:sSub>
+                              <m:sSubPr>
+                                <m:ctrlPr>
+                                  <w:rPr>
+                                    <w:rFonts w:ascii="Cambria Math" w:hAnsi="Cambria Math" w:cs="Times New Roman"/>
+                                    <w:i/>
+                                    <w:sz w:val="32"/>
+                                  </w:rPr>
+                                </m:ctrlPr>
+                              </m:sSubPr>
+                              <m:e>
+                                <m:r>
+                                  <w:rPr>
+                                    <w:rFonts w:ascii="Cambria Math" w:hAnsi="Cambria Math" w:cs="Times New Roman"/>
+                                    <w:sz w:val="32"/>
+                                  </w:rPr>
+                                  <m:t>φ</m:t>
+                                </m:r>
+                              </m:e>
+                              <m:sub>
+                                <m:r>
+                                  <w:rPr>
+                                    <w:rFonts w:ascii="Cambria Math" w:hAnsi="Cambria Math" w:cs="Times New Roman"/>
+                                    <w:sz w:val="32"/>
+                                  </w:rPr>
+                                  <m:t>3</m:t>
+                                </m:r>
+                              </m:sub>
+                            </m:sSub>
+                            <m:r>
+                              <w:rPr>
+                                <w:rFonts w:ascii="Cambria Math" w:hAnsi="Cambria Math" w:cs="Times New Roman"/>
+                                <w:sz w:val="32"/>
+                              </w:rPr>
+                              <m:t xml:space="preserve">- </m:t>
+                            </m:r>
+                            <m:sSub>
+                              <m:sSubPr>
+                                <m:ctrlPr>
+                                  <w:rPr>
+                                    <w:rFonts w:ascii="Cambria Math" w:hAnsi="Cambria Math" w:cs="Times New Roman"/>
+                                    <w:i/>
+                                    <w:sz w:val="32"/>
+                                  </w:rPr>
+                                </m:ctrlPr>
+                              </m:sSubPr>
+                              <m:e>
+                                <m:r>
+                                  <w:rPr>
+                                    <w:rFonts w:ascii="Cambria Math" w:hAnsi="Cambria Math" w:cs="Times New Roman"/>
+                                    <w:sz w:val="32"/>
+                                  </w:rPr>
+                                  <m:t>φ</m:t>
+                                </m:r>
+                              </m:e>
+                              <m:sub>
+                                <m:r>
+                                  <w:rPr>
+                                    <w:rFonts w:ascii="Cambria Math" w:hAnsi="Cambria Math" w:cs="Times New Roman"/>
+                                    <w:sz w:val="32"/>
+                                  </w:rPr>
+                                  <m:t>4</m:t>
+                                </m:r>
+                              </m:sub>
+                            </m:sSub>
+                          </m:num>
+                          <m:den>
+                            <m:r>
+                              <w:rPr>
+                                <w:rFonts w:ascii="Cambria Math" w:hAnsi="Cambria Math" w:cs="Times New Roman"/>
+                                <w:sz w:val="32"/>
+                              </w:rPr>
+                              <m:t>mFt</m:t>
+                            </m:r>
+                          </m:den>
+                        </m:f>
+                      </m:e>
+                    </m:d>
+                  </m:sup>
+                </m:sSup>
+                <m:r>
+                  <w:rPr>
+                    <w:rFonts w:ascii="Cambria Math" w:eastAsiaTheme="minorEastAsia" w:hAnsi="Cambria Math"/>
+                    <w:sz w:val="32"/>
+                    <w:lang w:val="en-US"/>
+                  </w:rPr>
+                  <m:t>+</m:t>
+                </m:r>
+                <m:f>
+                  <m:fPr>
+                    <m:ctrlPr>
+                      <w:rPr>
+                        <w:rFonts w:ascii="Cambria Math" w:hAnsi="Cambria Math" w:cs="Times New Roman"/>
+                        <w:i/>
+                        <w:sz w:val="32"/>
+                      </w:rPr>
+                    </m:ctrlPr>
+                  </m:fPr>
+                  <m:num>
+                    <m:r>
+                      <w:rPr>
+                        <w:rFonts w:ascii="Cambria Math" w:hAnsi="Cambria Math" w:cs="Times New Roman"/>
+                        <w:sz w:val="32"/>
+                      </w:rPr>
+                      <m:t>1</m:t>
+                    </m:r>
+                  </m:num>
+                  <m:den>
+                    <m:sSub>
+                      <m:sSubPr>
+                        <m:ctrlPr>
+                          <w:rPr>
+                            <w:rFonts w:ascii="Cambria Math" w:hAnsi="Cambria Math" w:cs="Times New Roman"/>
+                            <w:i/>
+                            <w:sz w:val="32"/>
+                          </w:rPr>
+                        </m:ctrlPr>
+                      </m:sSubPr>
+                      <m:e>
+                        <m:r>
+                          <w:rPr>
+                            <w:rFonts w:ascii="Cambria Math" w:hAnsi="Cambria Math" w:cs="Times New Roman"/>
+                            <w:sz w:val="32"/>
+                          </w:rPr>
+                          <m:t>R</m:t>
+                        </m:r>
+                      </m:e>
+                      <m:sub>
+                        <m:r>
+                          <w:rPr>
+                            <w:rFonts w:ascii="Cambria Math" w:hAnsi="Cambria Math" w:cs="Times New Roman"/>
+                            <w:sz w:val="32"/>
+                          </w:rPr>
+                          <m:t>4</m:t>
+                        </m:r>
+                      </m:sub>
+                    </m:sSub>
+                  </m:den>
+                </m:f>
+              </m:oMath>
+            </m:oMathPara>
+          </w:p>
+        </w:tc>
+      </w:tr>
+    </w:tbl>
+    <w:p>
+      <w:pPr>
+        <w:rPr>
+          <w:rFonts w:eastAsiaTheme="minorEastAsia"/>
+          <w:sz w:val="32"/>
+        </w:rPr>
+      </w:pPr>
+      <w:r>
+        <w:rPr>
+          <w:noProof/>
+          <w:lang w:eastAsia="ru-RU"/>
+        </w:rPr>
+        <w:drawing>
+          <wp:anchor distT="0" distB="0" distL="114300" distR="114300" simplePos="0" relativeHeight="251664384" behindDoc="0" locked="0" layoutInCell="1" allowOverlap="1" wp14:anchorId="3284C374" wp14:editId="2A4B08DE">
+            <wp:simplePos x="0" y="0"/>
+            <wp:positionH relativeFrom="column">
+              <wp:posOffset>5324475</wp:posOffset>
+            </wp:positionH>
+            <wp:positionV relativeFrom="paragraph">
+              <wp:posOffset>2688590</wp:posOffset>
+            </wp:positionV>
+            <wp:extent cx="4839335" cy="2831465"/>
+            <wp:effectExtent l="0" t="0" r="0" b="6985"/>
+            <wp:wrapTopAndBottom/>
+            <wp:docPr id="4" name="Picture 4"/>
+            <wp:cNvGraphicFramePr>
+              <a:graphicFrameLocks xmlns:a="http://schemas.openxmlformats.org/drawingml/2006/main" noChangeAspect="1"/>
+            </wp:cNvGraphicFramePr>
+            <a:graphic xmlns:a="http://schemas.openxmlformats.org/drawingml/2006/main">
+              <a:graphicData uri="http://schemas.openxmlformats.org/drawingml/2006/picture">
+                <pic:pic xmlns:pic="http://schemas.openxmlformats.org/drawingml/2006/picture">
+                  <pic:nvPicPr>
+                    <pic:cNvPr id="1" name=""/>
+                    <pic:cNvPicPr/>
+                  </pic:nvPicPr>
+                  <pic:blipFill>
+                    <a:blip r:embed="rId8">
+                      <a:extLst>
+                        <a:ext uri="{28A0092B-C50C-407E-A947-70E740481C1C}">
+                          <a14:useLocalDpi xmlns:a14="http://schemas.microsoft.com/office/drawing/2010/main" val="0"/>
+                        </a:ext>
+                      </a:extLst>
+                    </a:blip>
+                    <a:stretch>
+                      <a:fillRect/>
+                    </a:stretch>
+                  </pic:blipFill>
+                  <pic:spPr>
+                    <a:xfrm>
+                      <a:off x="0" y="0"/>
+                      <a:ext cx="4839335" cy="2831465"/>
+                    </a:xfrm>
+                    <a:prstGeom prst="rect">
+                      <a:avLst/>
+                    </a:prstGeom>
+                  </pic:spPr>
+                </pic:pic>
+              </a:graphicData>
+            </a:graphic>
+            <wp14:sizeRelH relativeFrom="margin">
+              <wp14:pctWidth>0</wp14:pctWidth>
+            </wp14:sizeRelH>
+            <wp14:sizeRelV relativeFrom="margin">
+              <wp14:pctHeight>0</wp14:pctHeight>
+            </wp14:sizeRelV>
+          </wp:anchor>
+        </w:drawing>
+      </w:r>
+      <w:r>
+        <w:rPr>
+          <w:rFonts w:eastAsiaTheme="minorEastAsia"/>
+          <w:i/>
+          <w:noProof/>
+          <w:sz w:val="32"/>
+          <w:lang w:eastAsia="ru-RU"/>
+        </w:rPr>
+        <w:drawing>
+          <wp:anchor distT="0" distB="0" distL="114300" distR="114300" simplePos="0" relativeHeight="251663360" behindDoc="0" locked="0" layoutInCell="1" allowOverlap="1" wp14:anchorId="100DF678" wp14:editId="02B5032F">
+            <wp:simplePos x="0" y="0"/>
+            <wp:positionH relativeFrom="margin">
+              <wp:posOffset>459740</wp:posOffset>
+            </wp:positionH>
+            <wp:positionV relativeFrom="paragraph">
+              <wp:posOffset>2687955</wp:posOffset>
+            </wp:positionV>
+            <wp:extent cx="4933950" cy="2842895"/>
+            <wp:effectExtent l="0" t="0" r="0" b="0"/>
+            <wp:wrapTopAndBottom/>
+            <wp:docPr id="3" name="Picture 3" descr="Capture_modifed"/>
+            <wp:cNvGraphicFramePr>
+              <a:graphicFrameLocks xmlns:a="http://schemas.openxmlformats.org/drawingml/2006/main" noChangeAspect="1"/>
+            </wp:cNvGraphicFramePr>
+            <a:graphic xmlns:a="http://schemas.openxmlformats.org/drawingml/2006/main">
+              <a:graphicData uri="http://schemas.openxmlformats.org/drawingml/2006/picture">
+                <pic:pic xmlns:pic="http://schemas.openxmlformats.org/drawingml/2006/picture">
+                  <pic:nvPicPr>
+                    <pic:cNvPr id="0" name="Picture 3" descr="Capture_modifed"/>
+                    <pic:cNvPicPr>
+                      <a:picLocks noChangeAspect="1" noChangeArrowheads="1"/>
+                    </pic:cNvPicPr>
+                  </pic:nvPicPr>
+                  <pic:blipFill>
+                    <a:blip r:embed="rId7">
+                      <a:extLst>
+                        <a:ext uri="{28A0092B-C50C-407E-A947-70E740481C1C}">
+                          <a14:useLocalDpi xmlns:a14="http://schemas.microsoft.com/office/drawing/2010/main" val="0"/>
+                        </a:ext>
+                      </a:extLst>
+                    </a:blip>
+                    <a:srcRect/>
+                    <a:stretch>
+                      <a:fillRect/>
+                    </a:stretch>
+                  </pic:blipFill>
+                  <pic:spPr bwMode="auto">
+                    <a:xfrm>
+                      <a:off x="0" y="0"/>
+                      <a:ext cx="4933950" cy="2842895"/>
+                    </a:xfrm>
+                    <a:prstGeom prst="rect">
+                      <a:avLst/>
+                    </a:prstGeom>
+                    <a:noFill/>
+                  </pic:spPr>
+                </pic:pic>
+              </a:graphicData>
+            </a:graphic>
+            <wp14:sizeRelH relativeFrom="page">
+              <wp14:pctWidth>0</wp14:pctWidth>
+            </wp14:sizeRelH>
+            <wp14:sizeRelV relativeFrom="page">
+              <wp14:pctHeight>0</wp14:pctHeight>
+            </wp14:sizeRelV>
+          </wp:anchor>
+        </w:drawing>
+      </w:r>
+    </w:p>
+    <w:p>
+      <w:pPr>
+        <w:rPr>
+          <w:rFonts w:eastAsiaTheme="minorEastAsia"/>
+          <w:sz w:val="32"/>
+        </w:rPr>
+      </w:pPr>
+      <m:oMathPara>
+        <m:oMath>
+          <m:r>
+            <w:rPr>
+              <w:rFonts w:ascii="Cambria Math" w:hAnsi="Cambria Math" w:cs="Times New Roman"/>
+              <w:sz w:val="32"/>
+            </w:rPr>
+            <m:t>=-</m:t>
+          </m:r>
+          <m:d>
+            <m:dPr>
+              <m:begChr m:val="["/>
+              <m:endChr m:val="]"/>
+              <m:ctrlPr>
+                <w:rPr>
+                  <w:rFonts w:ascii="Cambria Math" w:hAnsi="Cambria Math" w:cs="Times New Roman"/>
+                  <w:i/>
+                  <w:sz w:val="32"/>
+                </w:rPr>
+              </m:ctrlPr>
+            </m:dPr>
+            <m:e>
+              <m:m>
+                <m:mPr>
+                  <m:mcs>
+                    <m:mc>
+                      <m:mcPr>
+                        <m:count m:val="1"/>
+                        <m:mcJc m:val="center"/>
+                      </m:mcPr>
+                    </m:mc>
+                  </m:mcs>
+                  <m:ctrlPr>
+                    <w:rPr>
+                      <w:rFonts w:ascii="Cambria Math" w:hAnsi="Cambria Math" w:cs="Times New Roman"/>
+                      <w:i/>
+                      <w:sz w:val="32"/>
+                    </w:rPr>
+                  </m:ctrlPr>
+                </m:mPr>
+                <m:mr>
+                  <m:e>
+                    <m:m>
+                      <m:mPr>
+                        <m:mcs>
+                          <m:mc>
+                            <m:mcPr>
+                              <m:count m:val="1"/>
+                              <m:mcJc m:val="center"/>
+                            </m:mcPr>
+                          </m:mc>
+                        </m:mcs>
+                        <m:ctrlPr>
+                          <w:rPr>
+                            <w:rFonts w:ascii="Cambria Math" w:hAnsi="Cambria Math" w:cs="Times New Roman"/>
+                            <w:i/>
+                            <w:sz w:val="32"/>
+                          </w:rPr>
+                        </m:ctrlPr>
+                      </m:mPr>
+                      <m:mr>
+                        <m:e>
+                          <m:r>
+                            <w:rPr>
+                              <w:rFonts w:ascii="Cambria Math" w:hAnsi="Cambria Math" w:cs="Times New Roman"/>
+                              <w:sz w:val="32"/>
+                            </w:rPr>
+                            <m:t>-</m:t>
+                          </m:r>
+                          <m:d>
+                            <m:dPr>
+                              <m:begChr m:val="["/>
+                              <m:endChr m:val="]"/>
+                              <m:ctrlPr>
+                                <w:rPr>
+                                  <w:rFonts w:ascii="Cambria Math" w:hAnsi="Cambria Math" w:cs="Times New Roman"/>
+                                  <w:i/>
+                                  <w:sz w:val="32"/>
+                                </w:rPr>
+                              </m:ctrlPr>
+                            </m:dPr>
+                            <m:e>
+                              <m:sSubSup>
+                                <m:sSubSupPr>
+                                  <m:ctrlPr>
+                                    <w:rPr>
+                                      <w:rFonts w:ascii="Cambria Math" w:hAnsi="Cambria Math" w:cs="Times New Roman"/>
+                                      <w:i/>
+                                      <w:sz w:val="32"/>
+                                    </w:rPr>
+                                  </m:ctrlPr>
+                                </m:sSubSupPr>
+                                <m:e>
+                                  <m:r>
+                                    <w:rPr>
+                                      <w:rFonts w:ascii="Cambria Math" w:hAnsi="Cambria Math" w:cs="Times New Roman"/>
+                                      <w:sz w:val="32"/>
+                                    </w:rPr>
+                                    <m:t>I</m:t>
+                                  </m:r>
+                                </m:e>
+                                <m:sub>
+                                  <m:r>
+                                    <w:rPr>
+                                      <w:rFonts w:ascii="Cambria Math" w:hAnsi="Cambria Math" w:cs="Times New Roman"/>
+                                      <w:sz w:val="32"/>
+                                    </w:rPr>
+                                    <m:t>L</m:t>
+                                  </m:r>
+                                </m:sub>
+                                <m:sup>
+                                  <m:r>
+                                    <w:rPr>
+                                      <w:rFonts w:ascii="Cambria Math" w:hAnsi="Cambria Math" w:cs="Times New Roman"/>
+                                      <w:sz w:val="32"/>
+                                    </w:rPr>
+                                    <m:t>n-1</m:t>
+                                  </m:r>
+                                </m:sup>
+                              </m:sSubSup>
+                              <m:r>
+                                <w:rPr>
+                                  <w:rFonts w:ascii="Cambria Math" w:hAnsi="Cambria Math" w:cs="Times New Roman"/>
+                                  <w:sz w:val="32"/>
+                                </w:rPr>
+                                <m:t xml:space="preserve">+ </m:t>
+                              </m:r>
+                              <m:f>
+                                <m:fPr>
+                                  <m:ctrlPr>
+                                    <w:rPr>
+                                      <w:rFonts w:ascii="Cambria Math" w:hAnsi="Cambria Math" w:cs="Times New Roman"/>
+                                      <w:i/>
+                                      <w:sz w:val="32"/>
+                                    </w:rPr>
+                                  </m:ctrlPr>
+                                </m:fPr>
+                                <m:num>
+                                  <m:r>
+                                    <w:rPr>
+                                      <w:rFonts w:ascii="Cambria Math" w:hAnsi="Cambria Math" w:cs="Times New Roman"/>
+                                      <w:sz w:val="32"/>
+                                    </w:rPr>
+                                    <m:t>∆t</m:t>
+                                  </m:r>
+                                </m:num>
+                                <m:den>
+                                  <m:r>
+                                    <w:rPr>
+                                      <w:rFonts w:ascii="Cambria Math" w:hAnsi="Cambria Math" w:cs="Times New Roman"/>
+                                      <w:sz w:val="32"/>
+                                    </w:rPr>
+                                    <m:t>L</m:t>
+                                  </m:r>
+                                </m:den>
+                              </m:f>
+                              <m:r>
+                                <w:rPr>
+                                  <w:rFonts w:ascii="Cambria Math" w:hAnsi="Cambria Math" w:cs="Times New Roman"/>
+                                  <w:sz w:val="32"/>
+                                </w:rPr>
+                                <m:t>∙</m:t>
+                              </m:r>
+                              <m:d>
+                                <m:dPr>
+                                  <m:ctrlPr>
+                                    <w:rPr>
+                                      <w:rFonts w:ascii="Cambria Math" w:hAnsi="Cambria Math" w:cs="Times New Roman"/>
+                                      <w:i/>
+                                      <w:sz w:val="32"/>
+                                    </w:rPr>
+                                  </m:ctrlPr>
+                                </m:dPr>
+                                <m:e>
+                                  <m:r>
+                                    <w:rPr>
+                                      <w:rFonts w:ascii="Cambria Math" w:hAnsi="Cambria Math" w:cs="Times New Roman"/>
+                                      <w:sz w:val="32"/>
+                                    </w:rPr>
+                                    <m:t>-</m:t>
+                                  </m:r>
+                                  <m:sSub>
+                                    <m:sSubPr>
+                                      <m:ctrlPr>
+                                        <w:rPr>
+                                          <w:rFonts w:ascii="Cambria Math" w:hAnsi="Cambria Math" w:cs="Times New Roman"/>
+                                          <w:i/>
+                                          <w:sz w:val="32"/>
+                                        </w:rPr>
+                                      </m:ctrlPr>
+                                    </m:sSubPr>
+                                    <m:e>
+                                      <m:r>
+                                        <w:rPr>
+                                          <w:rFonts w:ascii="Cambria Math" w:hAnsi="Cambria Math" w:cs="Times New Roman"/>
+                                          <w:sz w:val="32"/>
+                                        </w:rPr>
+                                        <m:t>φ</m:t>
+                                      </m:r>
+                                    </m:e>
+                                    <m:sub>
+                                      <m:r>
+                                        <w:rPr>
+                                          <w:rFonts w:ascii="Cambria Math" w:hAnsi="Cambria Math" w:cs="Times New Roman"/>
+                                          <w:sz w:val="32"/>
+                                        </w:rPr>
+                                        <m:t>1</m:t>
+                                      </m:r>
+                                    </m:sub>
+                                  </m:sSub>
+                                </m:e>
+                              </m:d>
+                            </m:e>
+                          </m:d>
+                          <m:r>
+                            <w:rPr>
+                              <w:rFonts w:ascii="Cambria Math" w:hAnsi="Cambria Math" w:cs="Times New Roman"/>
+                              <w:sz w:val="32"/>
+                            </w:rPr>
+                            <m:t>+</m:t>
+                          </m:r>
+                          <m:f>
+                            <m:fPr>
+                              <m:ctrlPr>
+                                <w:rPr>
+                                  <w:rFonts w:ascii="Cambria Math" w:hAnsi="Cambria Math" w:cs="Times New Roman"/>
+                                  <w:i/>
+                                  <w:sz w:val="32"/>
+                                </w:rPr>
+                              </m:ctrlPr>
+                            </m:fPr>
+                            <m:num>
+                              <m:d>
+                                <m:dPr>
+                                  <m:ctrlPr>
+                                    <w:rPr>
+                                      <w:rFonts w:ascii="Cambria Math" w:hAnsi="Cambria Math" w:cs="Times New Roman"/>
+                                      <w:i/>
+                                      <w:sz w:val="32"/>
+                                    </w:rPr>
+                                  </m:ctrlPr>
+                                </m:dPr>
+                                <m:e>
+                                  <m:sSub>
+                                    <m:sSubPr>
+                                      <m:ctrlPr>
+                                        <w:rPr>
+                                          <w:rFonts w:ascii="Cambria Math" w:hAnsi="Cambria Math" w:cs="Times New Roman"/>
+                                          <w:i/>
+                                          <w:sz w:val="32"/>
+                                        </w:rPr>
+                                      </m:ctrlPr>
+                                    </m:sSubPr>
+                                    <m:e>
+                                      <m:r>
+                                        <w:rPr>
+                                          <w:rFonts w:ascii="Cambria Math" w:hAnsi="Cambria Math" w:cs="Times New Roman"/>
+                                          <w:sz w:val="32"/>
+                                        </w:rPr>
+                                        <m:t>φ</m:t>
+                                      </m:r>
+                                    </m:e>
+                                    <m:sub>
+                                      <m:r>
+                                        <w:rPr>
+                                          <w:rFonts w:ascii="Cambria Math" w:hAnsi="Cambria Math" w:cs="Times New Roman"/>
+                                          <w:sz w:val="32"/>
+                                        </w:rPr>
+                                        <m:t>1</m:t>
+                                      </m:r>
+                                    </m:sub>
+                                  </m:sSub>
+                                  <m:r>
+                                    <w:rPr>
+                                      <w:rFonts w:ascii="Cambria Math" w:hAnsi="Cambria Math" w:cs="Times New Roman"/>
+                                      <w:sz w:val="32"/>
+                                    </w:rPr>
+                                    <m:t xml:space="preserve">- </m:t>
+                                  </m:r>
+                                  <m:sSub>
+                                    <m:sSubPr>
+                                      <m:ctrlPr>
+                                        <w:rPr>
+                                          <w:rFonts w:ascii="Cambria Math" w:hAnsi="Cambria Math" w:cs="Times New Roman"/>
+                                          <w:i/>
+                                          <w:sz w:val="32"/>
+                                        </w:rPr>
+                                      </m:ctrlPr>
+                                    </m:sSubPr>
+                                    <m:e>
+                                      <m:r>
+                                        <w:rPr>
+                                          <w:rFonts w:ascii="Cambria Math" w:hAnsi="Cambria Math" w:cs="Times New Roman"/>
+                                          <w:sz w:val="32"/>
+                                        </w:rPr>
+                                        <m:t>φ</m:t>
+                                      </m:r>
+                                    </m:e>
+                                    <m:sub>
+                                      <m:r>
+                                        <w:rPr>
+                                          <w:rFonts w:ascii="Cambria Math" w:hAnsi="Cambria Math" w:cs="Times New Roman"/>
+                                          <w:sz w:val="32"/>
+                                        </w:rPr>
+                                        <m:t>2</m:t>
+                                      </m:r>
+                                    </m:sub>
+                                  </m:sSub>
+                                </m:e>
+                              </m:d>
+                            </m:num>
+                            <m:den>
+                              <m:sSub>
+                                <m:sSubPr>
+                                  <m:ctrlPr>
+                                    <w:rPr>
+                                      <w:rFonts w:ascii="Cambria Math" w:hAnsi="Cambria Math" w:cs="Times New Roman"/>
+                                      <w:i/>
+                                      <w:sz w:val="32"/>
+                                    </w:rPr>
+                                  </m:ctrlPr>
+                                </m:sSubPr>
+                                <m:e>
+                                  <m:r>
+                                    <w:rPr>
+                                      <w:rFonts w:ascii="Cambria Math" w:hAnsi="Cambria Math" w:cs="Times New Roman"/>
+                                      <w:sz w:val="32"/>
+                                    </w:rPr>
+                                    <m:t>R</m:t>
+                                  </m:r>
+                                </m:e>
+                                <m:sub>
+                                  <m:r>
+                                    <w:rPr>
+                                      <w:rFonts w:ascii="Cambria Math" w:hAnsi="Cambria Math" w:cs="Times New Roman"/>
+                                      <w:sz w:val="32"/>
+                                    </w:rPr>
+                                    <m:t>1</m:t>
+                                  </m:r>
+                                </m:sub>
+                              </m:sSub>
+                            </m:den>
+                          </m:f>
+                          <m:r>
+                            <w:rPr>
+                              <w:rFonts w:ascii="Cambria Math" w:hAnsi="Cambria Math" w:cs="Times New Roman"/>
+                              <w:sz w:val="32"/>
+                            </w:rPr>
+                            <m:t>+</m:t>
+                          </m:r>
+                          <m:f>
+                            <m:fPr>
+                              <m:ctrlPr>
+                                <w:rPr>
+                                  <w:rFonts w:ascii="Cambria Math" w:hAnsi="Cambria Math" w:cs="Times New Roman"/>
+                                  <w:i/>
+                                  <w:sz w:val="32"/>
+                                </w:rPr>
+                              </m:ctrlPr>
+                            </m:fPr>
+                            <m:num>
+                              <m:r>
+                                <w:rPr>
+                                  <w:rFonts w:ascii="Cambria Math" w:hAnsi="Cambria Math" w:cs="Times New Roman"/>
+                                  <w:sz w:val="32"/>
+                                </w:rPr>
+                                <m:t>E</m:t>
+                              </m:r>
+                            </m:num>
+                            <m:den>
+                              <m:sSub>
+                                <m:sSubPr>
+                                  <m:ctrlPr>
+                                    <w:rPr>
+                                      <w:rFonts w:ascii="Cambria Math" w:hAnsi="Cambria Math" w:cs="Times New Roman"/>
+                                      <w:i/>
+                                      <w:sz w:val="32"/>
+                                    </w:rPr>
+                                  </m:ctrlPr>
+                                </m:sSubPr>
+                                <m:e>
+                                  <m:r>
+                                    <w:rPr>
+                                      <w:rFonts w:ascii="Cambria Math" w:hAnsi="Cambria Math" w:cs="Times New Roman"/>
+                                      <w:sz w:val="32"/>
+                                    </w:rPr>
+                                    <m:t>R</m:t>
+                                  </m:r>
+                                </m:e>
+                                <m:sub>
+                                  <m:r>
+                                    <w:rPr>
+                                      <w:rFonts w:ascii="Cambria Math" w:hAnsi="Cambria Math" w:cs="Times New Roman"/>
+                                      <w:sz w:val="32"/>
+                                    </w:rPr>
+                                    <m:t>1</m:t>
+                                  </m:r>
+                                </m:sub>
+                              </m:sSub>
+                            </m:den>
+                          </m:f>
+                        </m:e>
+                      </m:mr>
+                      <m:mr>
+                        <m:e>
+                          <m:r>
+                            <w:rPr>
+                              <w:rFonts w:ascii="Cambria Math" w:hAnsi="Cambria Math" w:cs="Times New Roman"/>
+                              <w:sz w:val="32"/>
+                            </w:rPr>
+                            <m:t>-</m:t>
+                          </m:r>
+                          <m:d>
+                            <m:dPr>
+                              <m:begChr m:val="["/>
+                              <m:endChr m:val="]"/>
+                              <m:ctrlPr>
+                                <w:rPr>
+                                  <w:rFonts w:ascii="Cambria Math" w:hAnsi="Cambria Math" w:cs="Times New Roman"/>
+                                  <w:i/>
+                                  <w:sz w:val="32"/>
+                                </w:rPr>
+                              </m:ctrlPr>
+                            </m:dPr>
+                            <m:e>
+                              <m:f>
+                                <m:fPr>
+                                  <m:ctrlPr>
+                                    <w:rPr>
+                                      <w:rFonts w:ascii="Cambria Math" w:hAnsi="Cambria Math" w:cs="Times New Roman"/>
+                                      <w:i/>
+                                      <w:sz w:val="32"/>
+                                    </w:rPr>
+                                  </m:ctrlPr>
+                                </m:fPr>
+                                <m:num>
+                                  <m:d>
+                                    <m:dPr>
+                                      <m:ctrlPr>
+                                        <w:rPr>
+                                          <w:rFonts w:ascii="Cambria Math" w:hAnsi="Cambria Math" w:cs="Times New Roman"/>
+                                          <w:i/>
+                                          <w:sz w:val="32"/>
+                                        </w:rPr>
+                                      </m:ctrlPr>
+                                    </m:dPr>
+                                    <m:e>
+                                      <m:sSub>
+                                        <m:sSubPr>
+                                          <m:ctrlPr>
+                                            <w:rPr>
+                                              <w:rFonts w:ascii="Cambria Math" w:hAnsi="Cambria Math" w:cs="Times New Roman"/>
+                                              <w:i/>
+                                              <w:sz w:val="32"/>
+                                            </w:rPr>
+                                          </m:ctrlPr>
+                                        </m:sSubPr>
+                                        <m:e>
+                                          <m:r>
+                                            <w:rPr>
+                                              <w:rFonts w:ascii="Cambria Math" w:hAnsi="Cambria Math" w:cs="Times New Roman"/>
+                                              <w:sz w:val="32"/>
+                                            </w:rPr>
+                                            <m:t>φ</m:t>
+                                          </m:r>
+                                        </m:e>
+                                        <m:sub>
+                                          <m:r>
+                                            <w:rPr>
+                                              <w:rFonts w:ascii="Cambria Math" w:hAnsi="Cambria Math" w:cs="Times New Roman"/>
+                                              <w:sz w:val="32"/>
+                                            </w:rPr>
+                                            <m:t>1</m:t>
+                                          </m:r>
+                                        </m:sub>
+                                      </m:sSub>
+                                      <m:r>
+                                        <w:rPr>
+                                          <w:rFonts w:ascii="Cambria Math" w:hAnsi="Cambria Math" w:cs="Times New Roman"/>
+                                          <w:sz w:val="32"/>
+                                        </w:rPr>
+                                        <m:t xml:space="preserve">- </m:t>
+                                      </m:r>
+                                      <m:sSub>
+                                        <m:sSubPr>
+                                          <m:ctrlPr>
+                                            <w:rPr>
+                                              <w:rFonts w:ascii="Cambria Math" w:hAnsi="Cambria Math" w:cs="Times New Roman"/>
+                                              <w:i/>
+                                              <w:sz w:val="32"/>
+                                            </w:rPr>
+                                          </m:ctrlPr>
+                                        </m:sSubPr>
+                                        <m:e>
+                                          <m:r>
+                                            <w:rPr>
+                                              <w:rFonts w:ascii="Cambria Math" w:hAnsi="Cambria Math" w:cs="Times New Roman"/>
+                                              <w:sz w:val="32"/>
+                                            </w:rPr>
+                                            <m:t>φ</m:t>
+                                          </m:r>
+                                        </m:e>
+                                        <m:sub>
+                                          <m:r>
+                                            <w:rPr>
+                                              <w:rFonts w:ascii="Cambria Math" w:hAnsi="Cambria Math" w:cs="Times New Roman"/>
+                                              <w:sz w:val="32"/>
+                                            </w:rPr>
+                                            <m:t>2</m:t>
+                                          </m:r>
+                                        </m:sub>
+                                      </m:sSub>
+                                    </m:e>
+                                  </m:d>
+                                </m:num>
+                                <m:den>
+                                  <m:sSub>
+                                    <m:sSubPr>
+                                      <m:ctrlPr>
+                                        <w:rPr>
+                                          <w:rFonts w:ascii="Cambria Math" w:hAnsi="Cambria Math" w:cs="Times New Roman"/>
+                                          <w:i/>
+                                          <w:sz w:val="32"/>
+                                        </w:rPr>
+                                      </m:ctrlPr>
+                                    </m:sSubPr>
+                                    <m:e>
+                                      <m:r>
+                                        <w:rPr>
+                                          <w:rFonts w:ascii="Cambria Math" w:hAnsi="Cambria Math" w:cs="Times New Roman"/>
+                                          <w:sz w:val="32"/>
+                                        </w:rPr>
+                                        <m:t>R</m:t>
+                                      </m:r>
+                                    </m:e>
+                                    <m:sub>
+                                      <m:r>
+                                        <w:rPr>
+                                          <w:rFonts w:ascii="Cambria Math" w:hAnsi="Cambria Math" w:cs="Times New Roman"/>
+                                          <w:sz w:val="32"/>
+                                        </w:rPr>
+                                        <m:t>1</m:t>
+                                      </m:r>
+                                    </m:sub>
+                                  </m:sSub>
+                                </m:den>
+                              </m:f>
+                            </m:e>
+                          </m:d>
+                          <m:r>
+                            <w:rPr>
+                              <w:rFonts w:ascii="Cambria Math" w:hAnsi="Cambria Math" w:cs="Times New Roman"/>
+                              <w:sz w:val="32"/>
+                            </w:rPr>
+                            <m:t>-</m:t>
+                          </m:r>
+                          <m:f>
+                            <m:fPr>
+                              <m:ctrlPr>
+                                <w:rPr>
+                                  <w:rFonts w:ascii="Cambria Math" w:hAnsi="Cambria Math" w:cs="Times New Roman"/>
+                                  <w:i/>
+                                  <w:sz w:val="32"/>
+                                </w:rPr>
+                              </m:ctrlPr>
+                            </m:fPr>
+                            <m:num>
+                              <m:r>
+                                <w:rPr>
+                                  <w:rFonts w:ascii="Cambria Math" w:hAnsi="Cambria Math" w:cs="Times New Roman"/>
+                                  <w:sz w:val="32"/>
+                                </w:rPr>
+                                <m:t>E</m:t>
+                              </m:r>
+                            </m:num>
+                            <m:den>
+                              <m:sSub>
+                                <m:sSubPr>
+                                  <m:ctrlPr>
+                                    <w:rPr>
+                                      <w:rFonts w:ascii="Cambria Math" w:hAnsi="Cambria Math" w:cs="Times New Roman"/>
+                                      <w:i/>
+                                      <w:sz w:val="32"/>
+                                    </w:rPr>
+                                  </m:ctrlPr>
+                                </m:sSubPr>
+                                <m:e>
+                                  <m:r>
+                                    <w:rPr>
+                                      <w:rFonts w:ascii="Cambria Math" w:hAnsi="Cambria Math" w:cs="Times New Roman"/>
+                                      <w:sz w:val="32"/>
+                                    </w:rPr>
+                                    <m:t>R</m:t>
+                                  </m:r>
+                                </m:e>
+                                <m:sub>
+                                  <m:r>
+                                    <w:rPr>
+                                      <w:rFonts w:ascii="Cambria Math" w:hAnsi="Cambria Math" w:cs="Times New Roman"/>
+                                      <w:sz w:val="32"/>
+                                    </w:rPr>
+                                    <m:t>1</m:t>
+                                  </m:r>
+                                </m:sub>
+                              </m:sSub>
+                            </m:den>
+                          </m:f>
+                          <m:r>
+                            <w:rPr>
+                              <w:rFonts w:ascii="Cambria Math" w:hAnsi="Cambria Math" w:cs="Times New Roman"/>
+                              <w:sz w:val="32"/>
+                            </w:rPr>
+                            <m:t>+</m:t>
+                          </m:r>
+                          <m:d>
+                            <m:dPr>
+                              <m:begChr m:val="["/>
+                              <m:endChr m:val="]"/>
+                              <m:ctrlPr>
+                                <w:rPr>
+                                  <w:rFonts w:ascii="Cambria Math" w:hAnsi="Cambria Math" w:cs="Times New Roman"/>
+                                  <w:i/>
+                                  <w:sz w:val="32"/>
+                                </w:rPr>
+                              </m:ctrlPr>
+                            </m:dPr>
+                            <m:e>
+                              <m:f>
+                                <m:fPr>
+                                  <m:ctrlPr>
+                                    <w:rPr>
+                                      <w:rFonts w:ascii="Cambria Math" w:hAnsi="Cambria Math" w:cs="Times New Roman"/>
+                                      <w:i/>
+                                      <w:sz w:val="32"/>
+                                    </w:rPr>
+                                  </m:ctrlPr>
+                                </m:fPr>
+                                <m:num>
+                                  <m:sSub>
+                                    <m:sSubPr>
+                                      <m:ctrlPr>
+                                        <w:rPr>
+                                          <w:rFonts w:ascii="Cambria Math" w:hAnsi="Cambria Math" w:cs="Times New Roman"/>
+                                          <w:i/>
+                                          <w:sz w:val="32"/>
+                                        </w:rPr>
+                                      </m:ctrlPr>
+                                    </m:sSubPr>
+                                    <m:e>
+                                      <m:r>
+                                        <w:rPr>
+                                          <w:rFonts w:ascii="Cambria Math" w:hAnsi="Cambria Math" w:cs="Times New Roman"/>
+                                          <w:sz w:val="32"/>
+                                        </w:rPr>
+                                        <m:t>C</m:t>
+                                      </m:r>
+                                    </m:e>
+                                    <m:sub>
+                                      <m:r>
+                                        <w:rPr>
+                                          <w:rFonts w:ascii="Cambria Math" w:hAnsi="Cambria Math" w:cs="Times New Roman"/>
+                                          <w:sz w:val="32"/>
+                                        </w:rPr>
+                                        <m:t>4</m:t>
+                                      </m:r>
+                                    </m:sub>
+                                  </m:sSub>
+                                </m:num>
+                                <m:den>
+                                  <m:r>
+                                    <w:rPr>
+                                      <w:rFonts w:ascii="Cambria Math" w:hAnsi="Cambria Math" w:cs="Times New Roman"/>
+                                      <w:sz w:val="32"/>
+                                    </w:rPr>
+                                    <m:t>∆t</m:t>
+                                  </m:r>
+                                </m:den>
+                              </m:f>
+                              <m:r>
+                                <w:rPr>
+                                  <w:rFonts w:ascii="Cambria Math" w:hAnsi="Cambria Math" w:cs="Times New Roman"/>
+                                  <w:sz w:val="32"/>
+                                </w:rPr>
+                                <m:t>∙</m:t>
+                              </m:r>
+                              <m:d>
+                                <m:dPr>
+                                  <m:ctrlPr>
+                                    <w:rPr>
+                                      <w:rFonts w:ascii="Cambria Math" w:hAnsi="Cambria Math" w:cs="Times New Roman"/>
+                                      <w:i/>
+                                      <w:sz w:val="32"/>
+                                    </w:rPr>
+                                  </m:ctrlPr>
+                                </m:dPr>
+                                <m:e>
+                                  <m:sSub>
+                                    <m:sSubPr>
+                                      <m:ctrlPr>
+                                        <w:rPr>
+                                          <w:rFonts w:ascii="Cambria Math" w:hAnsi="Cambria Math" w:cs="Times New Roman"/>
+                                          <w:i/>
+                                          <w:sz w:val="32"/>
+                                        </w:rPr>
+                                      </m:ctrlPr>
+                                    </m:sSubPr>
+                                    <m:e>
+                                      <m:r>
+                                        <w:rPr>
+                                          <w:rFonts w:ascii="Cambria Math" w:hAnsi="Cambria Math" w:cs="Times New Roman"/>
+                                          <w:sz w:val="32"/>
+                                        </w:rPr>
+                                        <m:t>φ</m:t>
+                                      </m:r>
+                                    </m:e>
+                                    <m:sub>
+                                      <m:r>
+                                        <w:rPr>
+                                          <w:rFonts w:ascii="Cambria Math" w:hAnsi="Cambria Math" w:cs="Times New Roman"/>
+                                          <w:sz w:val="32"/>
+                                        </w:rPr>
+                                        <m:t>2</m:t>
+                                      </m:r>
+                                    </m:sub>
+                                  </m:sSub>
+                                  <m:r>
+                                    <w:rPr>
+                                      <w:rFonts w:ascii="Cambria Math" w:hAnsi="Cambria Math" w:cs="Times New Roman"/>
+                                      <w:sz w:val="32"/>
+                                    </w:rPr>
+                                    <m:t>-</m:t>
+                                  </m:r>
+                                  <m:sSubSup>
+                                    <m:sSubSupPr>
+                                      <m:ctrlPr>
+                                        <w:rPr>
+                                          <w:rFonts w:ascii="Cambria Math" w:hAnsi="Cambria Math" w:cs="Times New Roman"/>
+                                          <w:i/>
+                                          <w:sz w:val="32"/>
+                                        </w:rPr>
+                                      </m:ctrlPr>
+                                    </m:sSubSupPr>
+                                    <m:e>
+                                      <m:r>
+                                        <w:rPr>
+                                          <w:rFonts w:ascii="Cambria Math" w:hAnsi="Cambria Math" w:cs="Times New Roman"/>
+                                          <w:sz w:val="32"/>
+                                        </w:rPr>
+                                        <m:t>U</m:t>
+                                      </m:r>
+                                    </m:e>
+                                    <m:sub>
+                                      <m:sSub>
+                                        <m:sSubPr>
+                                          <m:ctrlPr>
+                                            <w:rPr>
+                                              <w:rFonts w:ascii="Cambria Math" w:hAnsi="Cambria Math" w:cs="Times New Roman"/>
+                                              <w:i/>
+                                              <w:sz w:val="32"/>
+                                            </w:rPr>
+                                          </m:ctrlPr>
+                                        </m:sSubPr>
+                                        <m:e>
+                                          <m:r>
+                                            <w:rPr>
+                                              <w:rFonts w:ascii="Cambria Math" w:hAnsi="Cambria Math" w:cs="Times New Roman"/>
+                                              <w:sz w:val="32"/>
+                                            </w:rPr>
+                                            <m:t>C</m:t>
+                                          </m:r>
+                                        </m:e>
+                                        <m:sub>
+                                          <m:r>
+                                            <w:rPr>
+                                              <w:rFonts w:ascii="Cambria Math" w:hAnsi="Cambria Math" w:cs="Times New Roman"/>
+                                              <w:sz w:val="32"/>
+                                            </w:rPr>
+                                            <m:t>4</m:t>
+                                          </m:r>
+                                        </m:sub>
+                                      </m:sSub>
+                                    </m:sub>
+                                    <m:sup>
+                                      <m:r>
+                                        <w:rPr>
+                                          <w:rFonts w:ascii="Cambria Math" w:hAnsi="Cambria Math" w:cs="Times New Roman"/>
+                                          <w:sz w:val="32"/>
+                                        </w:rPr>
+                                        <m:t>n-1</m:t>
+                                      </m:r>
+                                    </m:sup>
+                                  </m:sSubSup>
+                                  <m:r>
+                                    <w:rPr>
+                                      <w:rFonts w:ascii="Cambria Math" w:hAnsi="Cambria Math" w:cs="Times New Roman"/>
+                                      <w:sz w:val="32"/>
+                                    </w:rPr>
+                                    <m:t xml:space="preserve"> </m:t>
+                                  </m:r>
+                                </m:e>
+                              </m:d>
+                            </m:e>
+                          </m:d>
+                          <m:r>
+                            <w:rPr>
+                              <w:rFonts w:ascii="Cambria Math" w:hAnsi="Cambria Math" w:cs="Times New Roman"/>
+                              <w:sz w:val="32"/>
+                            </w:rPr>
+                            <m:t>+</m:t>
+                          </m:r>
+                          <m:f>
+                            <m:fPr>
+                              <m:ctrlPr>
+                                <w:rPr>
+                                  <w:rFonts w:ascii="Cambria Math" w:hAnsi="Cambria Math" w:cs="Times New Roman"/>
+                                  <w:i/>
+                                  <w:sz w:val="32"/>
+                                </w:rPr>
+                              </m:ctrlPr>
+                            </m:fPr>
+                            <m:num>
+                              <m:d>
+                                <m:dPr>
+                                  <m:ctrlPr>
+                                    <w:rPr>
+                                      <w:rFonts w:ascii="Cambria Math" w:hAnsi="Cambria Math" w:cs="Times New Roman"/>
+                                      <w:i/>
+                                      <w:sz w:val="32"/>
+                                    </w:rPr>
+                                  </m:ctrlPr>
+                                </m:dPr>
+                                <m:e>
+                                  <m:sSub>
+                                    <m:sSubPr>
+                                      <m:ctrlPr>
+                                        <w:rPr>
+                                          <w:rFonts w:ascii="Cambria Math" w:hAnsi="Cambria Math" w:cs="Times New Roman"/>
+                                          <w:i/>
+                                          <w:sz w:val="32"/>
+                                        </w:rPr>
+                                      </m:ctrlPr>
+                                    </m:sSubPr>
+                                    <m:e>
+                                      <m:r>
+                                        <w:rPr>
+                                          <w:rFonts w:ascii="Cambria Math" w:hAnsi="Cambria Math" w:cs="Times New Roman"/>
+                                          <w:sz w:val="32"/>
+                                        </w:rPr>
+                                        <m:t>φ</m:t>
+                                      </m:r>
+                                    </m:e>
+                                    <m:sub>
+                                      <m:r>
+                                        <w:rPr>
+                                          <w:rFonts w:ascii="Cambria Math" w:hAnsi="Cambria Math" w:cs="Times New Roman"/>
+                                          <w:sz w:val="32"/>
+                                        </w:rPr>
+                                        <m:t>2</m:t>
+                                      </m:r>
+                                    </m:sub>
+                                  </m:sSub>
+                                  <m:r>
+                                    <w:rPr>
+                                      <w:rFonts w:ascii="Cambria Math" w:hAnsi="Cambria Math" w:cs="Times New Roman"/>
+                                      <w:sz w:val="32"/>
+                                    </w:rPr>
+                                    <m:t xml:space="preserve">- </m:t>
+                                  </m:r>
+                                  <m:sSub>
+                                    <m:sSubPr>
+                                      <m:ctrlPr>
+                                        <w:rPr>
+                                          <w:rFonts w:ascii="Cambria Math" w:hAnsi="Cambria Math" w:cs="Times New Roman"/>
+                                          <w:i/>
+                                          <w:sz w:val="32"/>
+                                        </w:rPr>
+                                      </m:ctrlPr>
+                                    </m:sSubPr>
+                                    <m:e>
+                                      <m:r>
+                                        <w:rPr>
+                                          <w:rFonts w:ascii="Cambria Math" w:hAnsi="Cambria Math" w:cs="Times New Roman"/>
+                                          <w:sz w:val="32"/>
+                                        </w:rPr>
+                                        <m:t>φ</m:t>
+                                      </m:r>
+                                    </m:e>
+                                    <m:sub>
+                                      <m:r>
+                                        <w:rPr>
+                                          <w:rFonts w:ascii="Cambria Math" w:hAnsi="Cambria Math" w:cs="Times New Roman"/>
+                                          <w:sz w:val="32"/>
+                                        </w:rPr>
+                                        <m:t>3</m:t>
+                                      </m:r>
+                                    </m:sub>
+                                  </m:sSub>
+                                </m:e>
+                              </m:d>
+                            </m:num>
+                            <m:den>
+                              <m:sSub>
+                                <m:sSubPr>
+                                  <m:ctrlPr>
+                                    <w:rPr>
+                                      <w:rFonts w:ascii="Cambria Math" w:hAnsi="Cambria Math" w:cs="Times New Roman"/>
+                                      <w:i/>
+                                      <w:sz w:val="32"/>
+                                    </w:rPr>
+                                  </m:ctrlPr>
+                                </m:sSubPr>
+                                <m:e>
+                                  <m:r>
+                                    <w:rPr>
+                                      <w:rFonts w:ascii="Cambria Math" w:hAnsi="Cambria Math" w:cs="Times New Roman"/>
+                                      <w:sz w:val="32"/>
+                                    </w:rPr>
+                                    <m:t>R</m:t>
+                                  </m:r>
+                                </m:e>
+                                <m:sub>
+                                  <m:r>
+                                    <w:rPr>
+                                      <w:rFonts w:ascii="Cambria Math" w:hAnsi="Cambria Math" w:cs="Times New Roman"/>
+                                      <w:sz w:val="32"/>
+                                    </w:rPr>
+                                    <m:t>2</m:t>
+                                  </m:r>
+                                </m:sub>
+                              </m:sSub>
+                            </m:den>
+                          </m:f>
+                        </m:e>
+                      </m:mr>
+                    </m:m>
+                  </m:e>
+                </m:mr>
+                <m:mr>
+                  <m:e>
+                    <m:m>
+                      <m:mPr>
+                        <m:mcs>
+                          <m:mc>
+                            <m:mcPr>
+                              <m:count m:val="1"/>
+                              <m:mcJc m:val="center"/>
+                            </m:mcPr>
+                          </m:mc>
+                        </m:mcs>
+                        <m:ctrlPr>
+                          <w:rPr>
+                            <w:rFonts w:ascii="Cambria Math" w:hAnsi="Cambria Math" w:cs="Times New Roman"/>
+                            <w:i/>
+                            <w:sz w:val="32"/>
+                          </w:rPr>
+                        </m:ctrlPr>
+                      </m:mPr>
+                      <m:mr>
+                        <m:e>
+                          <m:r>
+                            <w:rPr>
+                              <w:rFonts w:ascii="Cambria Math" w:hAnsi="Cambria Math" w:cs="Times New Roman"/>
+                              <w:sz w:val="32"/>
+                            </w:rPr>
+                            <m:t>-</m:t>
+                          </m:r>
+                          <m:d>
+                            <m:dPr>
+                              <m:begChr m:val="["/>
+                              <m:endChr m:val="]"/>
+                              <m:ctrlPr>
+                                <w:rPr>
+                                  <w:rFonts w:ascii="Cambria Math" w:hAnsi="Cambria Math" w:cs="Times New Roman"/>
+                                  <w:i/>
+                                  <w:sz w:val="32"/>
+                                </w:rPr>
+                              </m:ctrlPr>
+                            </m:dPr>
+                            <m:e>
+                              <m:f>
+                                <m:fPr>
+                                  <m:ctrlPr>
+                                    <w:rPr>
+                                      <w:rFonts w:ascii="Cambria Math" w:hAnsi="Cambria Math" w:cs="Times New Roman"/>
+                                      <w:i/>
+                                      <w:sz w:val="32"/>
+                                    </w:rPr>
+                                  </m:ctrlPr>
+                                </m:fPr>
+                                <m:num>
+                                  <m:d>
+                                    <m:dPr>
+                                      <m:ctrlPr>
+                                        <w:rPr>
+                                          <w:rFonts w:ascii="Cambria Math" w:hAnsi="Cambria Math" w:cs="Times New Roman"/>
+                                          <w:i/>
+                                          <w:sz w:val="32"/>
+                                        </w:rPr>
+                                      </m:ctrlPr>
+                                    </m:dPr>
+                                    <m:e>
+                                      <m:sSub>
+                                        <m:sSubPr>
+                                          <m:ctrlPr>
+                                            <w:rPr>
+                                              <w:rFonts w:ascii="Cambria Math" w:hAnsi="Cambria Math" w:cs="Times New Roman"/>
+                                              <w:i/>
+                                              <w:sz w:val="32"/>
+                                            </w:rPr>
+                                          </m:ctrlPr>
+                                        </m:sSubPr>
+                                        <m:e>
+                                          <m:r>
+                                            <w:rPr>
+                                              <w:rFonts w:ascii="Cambria Math" w:hAnsi="Cambria Math" w:cs="Times New Roman"/>
+                                              <w:sz w:val="32"/>
+                                            </w:rPr>
+                                            <m:t>φ</m:t>
+                                          </m:r>
+                                        </m:e>
+                                        <m:sub>
+                                          <m:r>
+                                            <w:rPr>
+                                              <w:rFonts w:ascii="Cambria Math" w:hAnsi="Cambria Math" w:cs="Times New Roman"/>
+                                              <w:sz w:val="32"/>
+                                            </w:rPr>
+                                            <m:t>2</m:t>
+                                          </m:r>
+                                        </m:sub>
+                                      </m:sSub>
+                                      <m:r>
+                                        <w:rPr>
+                                          <w:rFonts w:ascii="Cambria Math" w:hAnsi="Cambria Math" w:cs="Times New Roman"/>
+                                          <w:sz w:val="32"/>
+                                        </w:rPr>
+                                        <m:t xml:space="preserve">- </m:t>
+                                      </m:r>
+                                      <m:sSub>
+                                        <m:sSubPr>
+                                          <m:ctrlPr>
+                                            <w:rPr>
+                                              <w:rFonts w:ascii="Cambria Math" w:hAnsi="Cambria Math" w:cs="Times New Roman"/>
+                                              <w:i/>
+                                              <w:sz w:val="32"/>
+                                            </w:rPr>
+                                          </m:ctrlPr>
+                                        </m:sSubPr>
+                                        <m:e>
+                                          <m:r>
+                                            <w:rPr>
+                                              <w:rFonts w:ascii="Cambria Math" w:hAnsi="Cambria Math" w:cs="Times New Roman"/>
+                                              <w:sz w:val="32"/>
+                                            </w:rPr>
+                                            <m:t>φ</m:t>
+                                          </m:r>
+                                        </m:e>
+                                        <m:sub>
+                                          <m:r>
+                                            <w:rPr>
+                                              <w:rFonts w:ascii="Cambria Math" w:hAnsi="Cambria Math" w:cs="Times New Roman"/>
+                                              <w:sz w:val="32"/>
+                                            </w:rPr>
+                                            <m:t>3</m:t>
+                                          </m:r>
+                                        </m:sub>
+                                      </m:sSub>
+                                    </m:e>
+                                  </m:d>
+                                </m:num>
+                                <m:den>
+                                  <m:sSub>
+                                    <m:sSubPr>
+                                      <m:ctrlPr>
+                                        <w:rPr>
+                                          <w:rFonts w:ascii="Cambria Math" w:hAnsi="Cambria Math" w:cs="Times New Roman"/>
+                                          <w:i/>
+                                          <w:sz w:val="32"/>
+                                        </w:rPr>
+                                      </m:ctrlPr>
+                                    </m:sSubPr>
+                                    <m:e>
+                                      <m:r>
+                                        <w:rPr>
+                                          <w:rFonts w:ascii="Cambria Math" w:hAnsi="Cambria Math" w:cs="Times New Roman"/>
+                                          <w:sz w:val="32"/>
+                                        </w:rPr>
+                                        <m:t>R</m:t>
+                                      </m:r>
+                                    </m:e>
+                                    <m:sub>
+                                      <m:r>
+                                        <w:rPr>
+                                          <w:rFonts w:ascii="Cambria Math" w:hAnsi="Cambria Math" w:cs="Times New Roman"/>
+                                          <w:sz w:val="32"/>
+                                        </w:rPr>
+                                        <m:t>2</m:t>
+                                      </m:r>
+                                    </m:sub>
+                                  </m:sSub>
+                                </m:den>
+                              </m:f>
+                            </m:e>
+                          </m:d>
+                          <m:r>
+                            <w:rPr>
+                              <w:rFonts w:ascii="Cambria Math" w:hAnsi="Cambria Math" w:cs="Times New Roman"/>
+                              <w:sz w:val="32"/>
+                            </w:rPr>
+                            <m:t>+</m:t>
+                          </m:r>
+                          <m:d>
+                            <m:dPr>
+                              <m:begChr m:val="["/>
+                              <m:endChr m:val="]"/>
+                              <m:ctrlPr>
+                                <w:rPr>
+                                  <w:rFonts w:ascii="Cambria Math" w:hAnsi="Cambria Math" w:cs="Times New Roman"/>
+                                  <w:i/>
+                                  <w:sz w:val="32"/>
+                                </w:rPr>
+                              </m:ctrlPr>
+                            </m:dPr>
+                            <m:e>
+                              <m:f>
+                                <m:fPr>
+                                  <m:ctrlPr>
+                                    <w:rPr>
+                                      <w:rFonts w:ascii="Cambria Math" w:hAnsi="Cambria Math" w:cs="Times New Roman"/>
+                                      <w:i/>
+                                      <w:sz w:val="32"/>
+                                    </w:rPr>
+                                  </m:ctrlPr>
+                                </m:fPr>
+                                <m:num>
+                                  <m:sSub>
+                                    <m:sSubPr>
+                                      <m:ctrlPr>
+                                        <w:rPr>
+                                          <w:rFonts w:ascii="Cambria Math" w:hAnsi="Cambria Math" w:cs="Times New Roman"/>
+                                          <w:i/>
+                                          <w:sz w:val="32"/>
+                                        </w:rPr>
+                                      </m:ctrlPr>
+                                    </m:sSubPr>
+                                    <m:e>
+                                      <m:r>
+                                        <w:rPr>
+                                          <w:rFonts w:ascii="Cambria Math" w:hAnsi="Cambria Math" w:cs="Times New Roman"/>
+                                          <w:sz w:val="32"/>
+                                        </w:rPr>
+                                        <m:t>C</m:t>
+                                      </m:r>
+                                    </m:e>
+                                    <m:sub>
+                                      <m:r>
+                                        <w:rPr>
+                                          <w:rFonts w:ascii="Cambria Math" w:hAnsi="Cambria Math" w:cs="Times New Roman"/>
+                                          <w:sz w:val="32"/>
+                                        </w:rPr>
+                                        <m:t>5</m:t>
+                                      </m:r>
+                                    </m:sub>
+                                  </m:sSub>
+                                </m:num>
+                                <m:den>
+                                  <m:r>
+                                    <w:rPr>
+                                      <w:rFonts w:ascii="Cambria Math" w:hAnsi="Cambria Math" w:cs="Times New Roman"/>
+                                      <w:sz w:val="32"/>
+                                    </w:rPr>
+                                    <m:t>∆t</m:t>
+                                  </m:r>
+                                </m:den>
+                              </m:f>
+                              <m:r>
+                                <w:rPr>
+                                  <w:rFonts w:ascii="Cambria Math" w:hAnsi="Cambria Math" w:cs="Times New Roman"/>
+                                  <w:sz w:val="32"/>
+                                </w:rPr>
+                                <m:t>∙</m:t>
+                              </m:r>
+                              <m:d>
+                                <m:dPr>
+                                  <m:ctrlPr>
+                                    <w:rPr>
+                                      <w:rFonts w:ascii="Cambria Math" w:hAnsi="Cambria Math" w:cs="Times New Roman"/>
+                                      <w:i/>
+                                      <w:sz w:val="32"/>
+                                    </w:rPr>
+                                  </m:ctrlPr>
+                                </m:dPr>
+                                <m:e>
+                                  <m:sSub>
+                                    <m:sSubPr>
+                                      <m:ctrlPr>
+                                        <w:rPr>
+                                          <w:rFonts w:ascii="Cambria Math" w:hAnsi="Cambria Math" w:cs="Times New Roman"/>
+                                          <w:i/>
+                                          <w:sz w:val="32"/>
+                                        </w:rPr>
+                                      </m:ctrlPr>
+                                    </m:sSubPr>
+                                    <m:e>
+                                      <m:r>
+                                        <w:rPr>
+                                          <w:rFonts w:ascii="Cambria Math" w:hAnsi="Cambria Math" w:cs="Times New Roman"/>
+                                          <w:sz w:val="32"/>
+                                        </w:rPr>
+                                        <m:t>φ</m:t>
+                                      </m:r>
+                                    </m:e>
+                                    <m:sub>
+                                      <m:r>
+                                        <w:rPr>
+                                          <w:rFonts w:ascii="Cambria Math" w:hAnsi="Cambria Math" w:cs="Times New Roman"/>
+                                          <w:sz w:val="32"/>
+                                        </w:rPr>
+                                        <m:t>3</m:t>
+                                      </m:r>
+                                    </m:sub>
+                                  </m:sSub>
+                                  <m:r>
+                                    <w:rPr>
+                                      <w:rFonts w:ascii="Cambria Math" w:hAnsi="Cambria Math" w:cs="Times New Roman"/>
+                                      <w:sz w:val="32"/>
+                                    </w:rPr>
+                                    <m:t>-</m:t>
+                                  </m:r>
+                                  <m:sSub>
+                                    <m:sSubPr>
+                                      <m:ctrlPr>
+                                        <w:rPr>
+                                          <w:rFonts w:ascii="Cambria Math" w:hAnsi="Cambria Math" w:cs="Times New Roman"/>
+                                          <w:i/>
+                                          <w:sz w:val="32"/>
+                                        </w:rPr>
+                                      </m:ctrlPr>
+                                    </m:sSubPr>
+                                    <m:e>
+                                      <m:r>
+                                        <w:rPr>
+                                          <w:rFonts w:ascii="Cambria Math" w:hAnsi="Cambria Math" w:cs="Times New Roman"/>
+                                          <w:sz w:val="32"/>
+                                        </w:rPr>
+                                        <m:t>φ</m:t>
+                                      </m:r>
+                                    </m:e>
+                                    <m:sub>
+                                      <m:r>
+                                        <w:rPr>
+                                          <w:rFonts w:ascii="Cambria Math" w:hAnsi="Cambria Math" w:cs="Times New Roman"/>
+                                          <w:sz w:val="32"/>
+                                        </w:rPr>
+                                        <m:t>4</m:t>
+                                      </m:r>
+                                    </m:sub>
+                                  </m:sSub>
+                                  <m:r>
+                                    <w:rPr>
+                                      <w:rFonts w:ascii="Cambria Math" w:hAnsi="Cambria Math" w:cs="Times New Roman"/>
+                                      <w:sz w:val="32"/>
+                                    </w:rPr>
+                                    <m:t>-</m:t>
+                                  </m:r>
+                                  <m:sSubSup>
+                                    <m:sSubSupPr>
+                                      <m:ctrlPr>
+                                        <w:rPr>
+                                          <w:rFonts w:ascii="Cambria Math" w:hAnsi="Cambria Math" w:cs="Times New Roman"/>
+                                          <w:i/>
+                                          <w:sz w:val="32"/>
+                                        </w:rPr>
+                                      </m:ctrlPr>
+                                    </m:sSubSupPr>
+                                    <m:e>
+                                      <m:r>
+                                        <w:rPr>
+                                          <w:rFonts w:ascii="Cambria Math" w:hAnsi="Cambria Math" w:cs="Times New Roman"/>
+                                          <w:sz w:val="32"/>
+                                        </w:rPr>
+                                        <m:t>U</m:t>
+                                      </m:r>
+                                    </m:e>
+                                    <m:sub>
+                                      <m:sSub>
+                                        <m:sSubPr>
+                                          <m:ctrlPr>
+                                            <w:rPr>
+                                              <w:rFonts w:ascii="Cambria Math" w:hAnsi="Cambria Math" w:cs="Times New Roman"/>
+                                              <w:i/>
+                                              <w:sz w:val="32"/>
+                                            </w:rPr>
+                                          </m:ctrlPr>
+                                        </m:sSubPr>
+                                        <m:e>
+                                          <m:r>
+                                            <w:rPr>
+                                              <w:rFonts w:ascii="Cambria Math" w:hAnsi="Cambria Math" w:cs="Times New Roman"/>
+                                              <w:sz w:val="32"/>
+                                            </w:rPr>
+                                            <m:t>C</m:t>
+                                          </m:r>
+                                        </m:e>
+                                        <m:sub>
+                                          <m:r>
+                                            <w:rPr>
+                                              <w:rFonts w:ascii="Cambria Math" w:hAnsi="Cambria Math" w:cs="Times New Roman"/>
+                                              <w:sz w:val="32"/>
+                                            </w:rPr>
+                                            <m:t>5</m:t>
+                                          </m:r>
+                                        </m:sub>
+                                      </m:sSub>
+                                    </m:sub>
+                                    <m:sup>
+                                      <m:r>
+                                        <w:rPr>
+                                          <w:rFonts w:ascii="Cambria Math" w:hAnsi="Cambria Math" w:cs="Times New Roman"/>
+                                          <w:sz w:val="32"/>
+                                        </w:rPr>
+                                        <m:t>n-1</m:t>
+                                      </m:r>
+                                    </m:sup>
+                                  </m:sSubSup>
+                                  <m:r>
+                                    <w:rPr>
+                                      <w:rFonts w:ascii="Cambria Math" w:hAnsi="Cambria Math" w:cs="Times New Roman"/>
+                                      <w:sz w:val="32"/>
+                                    </w:rPr>
+                                    <m:t xml:space="preserve"> </m:t>
+                                  </m:r>
+                                </m:e>
+                              </m:d>
+                            </m:e>
+                          </m:d>
+                          <m:r>
+                            <w:rPr>
+                              <w:rFonts w:ascii="Cambria Math" w:hAnsi="Cambria Math" w:cs="Times New Roman"/>
+                              <w:sz w:val="32"/>
+                            </w:rPr>
+                            <m:t>+</m:t>
+                          </m:r>
+                          <m:f>
+                            <m:fPr>
+                              <m:ctrlPr>
+                                <w:rPr>
+                                  <w:rFonts w:ascii="Cambria Math" w:hAnsi="Cambria Math" w:cs="Times New Roman"/>
+                                  <w:i/>
+                                  <w:sz w:val="32"/>
+                                </w:rPr>
+                              </m:ctrlPr>
+                            </m:fPr>
+                            <m:num>
+                              <m:d>
+                                <m:dPr>
+                                  <m:ctrlPr>
+                                    <w:rPr>
+                                      <w:rFonts w:ascii="Cambria Math" w:hAnsi="Cambria Math" w:cs="Times New Roman"/>
+                                      <w:i/>
+                                      <w:sz w:val="32"/>
+                                    </w:rPr>
+                                  </m:ctrlPr>
+                                </m:dPr>
+                                <m:e>
+                                  <m:sSub>
+                                    <m:sSubPr>
+                                      <m:ctrlPr>
+                                        <w:rPr>
+                                          <w:rFonts w:ascii="Cambria Math" w:hAnsi="Cambria Math" w:cs="Times New Roman"/>
+                                          <w:i/>
+                                          <w:sz w:val="32"/>
+                                        </w:rPr>
+                                      </m:ctrlPr>
+                                    </m:sSubPr>
+                                    <m:e>
+                                      <m:r>
+                                        <w:rPr>
+                                          <w:rFonts w:ascii="Cambria Math" w:hAnsi="Cambria Math" w:cs="Times New Roman"/>
+                                          <w:sz w:val="32"/>
+                                        </w:rPr>
+                                        <m:t>φ</m:t>
+                                      </m:r>
+                                    </m:e>
+                                    <m:sub>
+                                      <m:r>
+                                        <w:rPr>
+                                          <w:rFonts w:ascii="Cambria Math" w:hAnsi="Cambria Math" w:cs="Times New Roman"/>
+                                          <w:sz w:val="32"/>
+                                        </w:rPr>
+                                        <m:t>3</m:t>
+                                      </m:r>
+                                    </m:sub>
+                                  </m:sSub>
+                                  <m:r>
+                                    <w:rPr>
+                                      <w:rFonts w:ascii="Cambria Math" w:hAnsi="Cambria Math" w:cs="Times New Roman"/>
+                                      <w:sz w:val="32"/>
+                                    </w:rPr>
+                                    <m:t xml:space="preserve">- </m:t>
+                                  </m:r>
+                                  <m:sSub>
+                                    <m:sSubPr>
+                                      <m:ctrlPr>
+                                        <w:rPr>
+                                          <w:rFonts w:ascii="Cambria Math" w:hAnsi="Cambria Math" w:cs="Times New Roman"/>
+                                          <w:i/>
+                                          <w:sz w:val="32"/>
+                                        </w:rPr>
+                                      </m:ctrlPr>
+                                    </m:sSubPr>
+                                    <m:e>
+                                      <m:r>
+                                        <w:rPr>
+                                          <w:rFonts w:ascii="Cambria Math" w:hAnsi="Cambria Math" w:cs="Times New Roman"/>
+                                          <w:sz w:val="32"/>
+                                        </w:rPr>
+                                        <m:t>φ</m:t>
+                                      </m:r>
+                                    </m:e>
+                                    <m:sub>
+                                      <m:r>
+                                        <w:rPr>
+                                          <w:rFonts w:ascii="Cambria Math" w:hAnsi="Cambria Math" w:cs="Times New Roman"/>
+                                          <w:sz w:val="32"/>
+                                        </w:rPr>
+                                        <m:t>4</m:t>
+                                      </m:r>
+                                    </m:sub>
+                                  </m:sSub>
+                                </m:e>
+                              </m:d>
+                            </m:num>
+                            <m:den>
+                              <m:sSub>
+                                <m:sSubPr>
+                                  <m:ctrlPr>
+                                    <w:rPr>
+                                      <w:rFonts w:ascii="Cambria Math" w:hAnsi="Cambria Math" w:cs="Times New Roman"/>
+                                      <w:i/>
+                                      <w:sz w:val="32"/>
+                                    </w:rPr>
+                                  </m:ctrlPr>
+                                </m:sSubPr>
+                                <m:e>
+                                  <m:r>
+                                    <w:rPr>
+                                      <w:rFonts w:ascii="Cambria Math" w:hAnsi="Cambria Math" w:cs="Times New Roman"/>
+                                      <w:sz w:val="32"/>
+                                    </w:rPr>
+                                    <m:t>R</m:t>
+                                  </m:r>
+                                </m:e>
+                                <m:sub>
+                                  <m:r>
+                                    <w:rPr>
+                                      <w:rFonts w:ascii="Cambria Math" w:hAnsi="Cambria Math" w:cs="Times New Roman"/>
+                                      <w:sz w:val="32"/>
+                                    </w:rPr>
+                                    <m:t>3</m:t>
+                                  </m:r>
+                                </m:sub>
+                              </m:sSub>
+                            </m:den>
+                          </m:f>
+                          <m:r>
+                            <w:rPr>
+                              <w:rFonts w:ascii="Cambria Math" w:hAnsi="Cambria Math" w:cs="Times New Roman"/>
+                              <w:sz w:val="32"/>
+                            </w:rPr>
+                            <m:t>+</m:t>
+                          </m:r>
+                          <m:sSub>
+                            <m:sSubPr>
+                              <m:ctrlPr>
+                                <w:rPr>
+                                  <w:rFonts w:ascii="Cambria Math" w:hAnsi="Cambria Math" w:cs="Times New Roman"/>
+                                  <w:i/>
+                                  <w:sz w:val="32"/>
+                                </w:rPr>
+                              </m:ctrlPr>
+                            </m:sSubPr>
+                            <m:e>
+                              <m:r>
+                                <w:rPr>
+                                  <w:rFonts w:ascii="Cambria Math" w:hAnsi="Cambria Math" w:cs="Times New Roman"/>
+                                  <w:sz w:val="32"/>
+                                </w:rPr>
+                                <m:t>I</m:t>
+                              </m:r>
+                            </m:e>
+                            <m:sub>
+                              <m:r>
+                                <w:rPr>
+                                  <w:rFonts w:ascii="Cambria Math" w:hAnsi="Cambria Math" w:cs="Times New Roman"/>
+                                  <w:sz w:val="32"/>
+                                </w:rPr>
+                                <m:t>2</m:t>
+                              </m:r>
+                            </m:sub>
+                          </m:sSub>
+                        </m:e>
+                      </m:mr>
+                      <m:mr>
+                        <m:e>
+                          <m:r>
+                            <w:rPr>
+                              <w:rFonts w:ascii="Cambria Math" w:hAnsi="Cambria Math" w:cs="Times New Roman"/>
+                              <w:sz w:val="32"/>
+                            </w:rPr>
+                            <m:t>-</m:t>
+                          </m:r>
+                          <m:d>
+                            <m:dPr>
+                              <m:begChr m:val="["/>
+                              <m:endChr m:val="]"/>
+                              <m:ctrlPr>
+                                <w:rPr>
+                                  <w:rFonts w:ascii="Cambria Math" w:hAnsi="Cambria Math" w:cs="Times New Roman"/>
+                                  <w:i/>
+                                  <w:sz w:val="32"/>
+                                </w:rPr>
+                              </m:ctrlPr>
+                            </m:dPr>
+                            <m:e>
+                              <m:f>
+                                <m:fPr>
+                                  <m:ctrlPr>
+                                    <w:rPr>
+                                      <w:rFonts w:ascii="Cambria Math" w:hAnsi="Cambria Math" w:cs="Times New Roman"/>
+                                      <w:i/>
+                                      <w:sz w:val="32"/>
+                                    </w:rPr>
+                                  </m:ctrlPr>
+                                </m:fPr>
+                                <m:num>
+                                  <m:sSub>
+                                    <m:sSubPr>
+                                      <m:ctrlPr>
+                                        <w:rPr>
+                                          <w:rFonts w:ascii="Cambria Math" w:hAnsi="Cambria Math" w:cs="Times New Roman"/>
+                                          <w:i/>
+                                          <w:sz w:val="32"/>
+                                        </w:rPr>
+                                      </m:ctrlPr>
+                                    </m:sSubPr>
+                                    <m:e>
+                                      <m:r>
+                                        <w:rPr>
+                                          <w:rFonts w:ascii="Cambria Math" w:hAnsi="Cambria Math" w:cs="Times New Roman"/>
+                                          <w:sz w:val="32"/>
+                                        </w:rPr>
+                                        <m:t>C</m:t>
+                                      </m:r>
+                                    </m:e>
+                                    <m:sub>
+                                      <m:r>
+                                        <w:rPr>
+                                          <w:rFonts w:ascii="Cambria Math" w:hAnsi="Cambria Math" w:cs="Times New Roman"/>
+                                          <w:sz w:val="32"/>
+                                        </w:rPr>
+                                        <m:t>5</m:t>
+                                      </m:r>
+                                    </m:sub>
+                                  </m:sSub>
+                                </m:num>
+                                <m:den>
+                                  <m:r>
+                                    <w:rPr>
+                                      <w:rFonts w:ascii="Cambria Math" w:hAnsi="Cambria Math" w:cs="Times New Roman"/>
+                                      <w:sz w:val="32"/>
+                                    </w:rPr>
+                                    <m:t>∆t</m:t>
+                                  </m:r>
+                                </m:den>
+                              </m:f>
+                              <m:r>
+                                <w:rPr>
+                                  <w:rFonts w:ascii="Cambria Math" w:hAnsi="Cambria Math" w:cs="Times New Roman"/>
+                                  <w:sz w:val="32"/>
+                                </w:rPr>
+                                <m:t>∙</m:t>
+                              </m:r>
+                              <m:d>
+                                <m:dPr>
+                                  <m:ctrlPr>
+                                    <w:rPr>
+                                      <w:rFonts w:ascii="Cambria Math" w:hAnsi="Cambria Math" w:cs="Times New Roman"/>
+                                      <w:i/>
+                                      <w:sz w:val="32"/>
+                                    </w:rPr>
+                                  </m:ctrlPr>
+                                </m:dPr>
+                                <m:e>
+                                  <m:sSub>
+                                    <m:sSubPr>
+                                      <m:ctrlPr>
+                                        <w:rPr>
+                                          <w:rFonts w:ascii="Cambria Math" w:hAnsi="Cambria Math" w:cs="Times New Roman"/>
+                                          <w:i/>
+                                          <w:sz w:val="32"/>
+                                        </w:rPr>
+                                      </m:ctrlPr>
+                                    </m:sSubPr>
+                                    <m:e>
+                                      <m:r>
+                                        <w:rPr>
+                                          <w:rFonts w:ascii="Cambria Math" w:hAnsi="Cambria Math" w:cs="Times New Roman"/>
+                                          <w:sz w:val="32"/>
+                                        </w:rPr>
+                                        <m:t>φ</m:t>
+                                      </m:r>
+                                    </m:e>
+                                    <m:sub>
+                                      <m:r>
+                                        <w:rPr>
+                                          <w:rFonts w:ascii="Cambria Math" w:hAnsi="Cambria Math" w:cs="Times New Roman"/>
+                                          <w:sz w:val="32"/>
+                                        </w:rPr>
+                                        <m:t>3</m:t>
+                                      </m:r>
+                                    </m:sub>
+                                  </m:sSub>
+                                  <m:r>
+                                    <w:rPr>
+                                      <w:rFonts w:ascii="Cambria Math" w:hAnsi="Cambria Math" w:cs="Times New Roman"/>
+                                      <w:sz w:val="32"/>
+                                    </w:rPr>
+                                    <m:t>-</m:t>
+                                  </m:r>
+                                  <m:sSub>
+                                    <m:sSubPr>
+                                      <m:ctrlPr>
+                                        <w:rPr>
+                                          <w:rFonts w:ascii="Cambria Math" w:hAnsi="Cambria Math" w:cs="Times New Roman"/>
+                                          <w:i/>
+                                          <w:sz w:val="32"/>
+                                        </w:rPr>
+                                      </m:ctrlPr>
+                                    </m:sSubPr>
+                                    <m:e>
+                                      <m:r>
+                                        <w:rPr>
+                                          <w:rFonts w:ascii="Cambria Math" w:hAnsi="Cambria Math" w:cs="Times New Roman"/>
+                                          <w:sz w:val="32"/>
+                                        </w:rPr>
+                                        <m:t>φ</m:t>
+                                      </m:r>
+                                    </m:e>
+                                    <m:sub>
+                                      <m:r>
+                                        <w:rPr>
+                                          <w:rFonts w:ascii="Cambria Math" w:hAnsi="Cambria Math" w:cs="Times New Roman"/>
+                                          <w:sz w:val="32"/>
+                                        </w:rPr>
+                                        <m:t>4</m:t>
+                                      </m:r>
+                                    </m:sub>
+                                  </m:sSub>
+                                  <m:r>
+                                    <w:rPr>
+                                      <w:rFonts w:ascii="Cambria Math" w:hAnsi="Cambria Math" w:cs="Times New Roman"/>
+                                      <w:sz w:val="32"/>
+                                    </w:rPr>
+                                    <m:t>-</m:t>
+                                  </m:r>
+                                  <m:sSubSup>
+                                    <m:sSubSupPr>
+                                      <m:ctrlPr>
+                                        <w:rPr>
+                                          <w:rFonts w:ascii="Cambria Math" w:hAnsi="Cambria Math" w:cs="Times New Roman"/>
+                                          <w:i/>
+                                          <w:sz w:val="32"/>
+                                        </w:rPr>
+                                      </m:ctrlPr>
+                                    </m:sSubSupPr>
+                                    <m:e>
+                                      <m:r>
+                                        <w:rPr>
+                                          <w:rFonts w:ascii="Cambria Math" w:hAnsi="Cambria Math" w:cs="Times New Roman"/>
+                                          <w:sz w:val="32"/>
+                                        </w:rPr>
+                                        <m:t>U</m:t>
+                                      </m:r>
+                                    </m:e>
+                                    <m:sub>
+                                      <m:sSub>
+                                        <m:sSubPr>
+                                          <m:ctrlPr>
+                                            <w:rPr>
+                                              <w:rFonts w:ascii="Cambria Math" w:hAnsi="Cambria Math" w:cs="Times New Roman"/>
+                                              <w:i/>
+                                              <w:sz w:val="32"/>
+                                            </w:rPr>
+                                          </m:ctrlPr>
+                                        </m:sSubPr>
+                                        <m:e>
+                                          <m:r>
+                                            <w:rPr>
+                                              <w:rFonts w:ascii="Cambria Math" w:hAnsi="Cambria Math" w:cs="Times New Roman"/>
+                                              <w:sz w:val="32"/>
+                                            </w:rPr>
+                                            <m:t>C</m:t>
+                                          </m:r>
+                                        </m:e>
+                                        <m:sub>
+                                          <m:r>
+                                            <w:rPr>
+                                              <w:rFonts w:ascii="Cambria Math" w:hAnsi="Cambria Math" w:cs="Times New Roman"/>
+                                              <w:sz w:val="32"/>
+                                            </w:rPr>
+                                            <m:t>5</m:t>
+                                          </m:r>
+                                        </m:sub>
+                                      </m:sSub>
+                                    </m:sub>
+                                    <m:sup>
+                                      <m:r>
+                                        <w:rPr>
+                                          <w:rFonts w:ascii="Cambria Math" w:hAnsi="Cambria Math" w:cs="Times New Roman"/>
+                                          <w:sz w:val="32"/>
+                                        </w:rPr>
+                                        <m:t>n-1</m:t>
+                                      </m:r>
+                                    </m:sup>
+                                  </m:sSubSup>
+                                  <m:r>
+                                    <w:rPr>
+                                      <w:rFonts w:ascii="Cambria Math" w:hAnsi="Cambria Math" w:cs="Times New Roman"/>
+                                      <w:sz w:val="32"/>
+                                    </w:rPr>
+                                    <m:t xml:space="preserve"> </m:t>
+                                  </m:r>
+                                </m:e>
+                              </m:d>
+                            </m:e>
+                          </m:d>
+                          <m:r>
+                            <w:rPr>
+                              <w:rFonts w:ascii="Cambria Math" w:hAnsi="Cambria Math" w:cs="Times New Roman"/>
+                              <w:sz w:val="32"/>
+                            </w:rPr>
+                            <m:t>-</m:t>
+                          </m:r>
+                          <m:f>
+                            <m:fPr>
+                              <m:ctrlPr>
+                                <w:rPr>
+                                  <w:rFonts w:ascii="Cambria Math" w:hAnsi="Cambria Math" w:cs="Times New Roman"/>
+                                  <w:i/>
+                                  <w:sz w:val="32"/>
+                                </w:rPr>
+                              </m:ctrlPr>
+                            </m:fPr>
+                            <m:num>
+                              <m:d>
+                                <m:dPr>
+                                  <m:ctrlPr>
+                                    <w:rPr>
+                                      <w:rFonts w:ascii="Cambria Math" w:hAnsi="Cambria Math" w:cs="Times New Roman"/>
+                                      <w:i/>
+                                      <w:sz w:val="32"/>
+                                    </w:rPr>
+                                  </m:ctrlPr>
+                                </m:dPr>
+                                <m:e>
+                                  <m:sSub>
+                                    <m:sSubPr>
+                                      <m:ctrlPr>
+                                        <w:rPr>
+                                          <w:rFonts w:ascii="Cambria Math" w:hAnsi="Cambria Math" w:cs="Times New Roman"/>
+                                          <w:i/>
+                                          <w:sz w:val="32"/>
+                                        </w:rPr>
+                                      </m:ctrlPr>
+                                    </m:sSubPr>
+                                    <m:e>
+                                      <m:r>
+                                        <w:rPr>
+                                          <w:rFonts w:ascii="Cambria Math" w:hAnsi="Cambria Math" w:cs="Times New Roman"/>
+                                          <w:sz w:val="32"/>
+                                        </w:rPr>
+                                        <m:t>φ</m:t>
+                                      </m:r>
+                                    </m:e>
+                                    <m:sub>
+                                      <m:r>
+                                        <w:rPr>
+                                          <w:rFonts w:ascii="Cambria Math" w:hAnsi="Cambria Math" w:cs="Times New Roman"/>
+                                          <w:sz w:val="32"/>
+                                        </w:rPr>
+                                        <m:t>3</m:t>
+                                      </m:r>
+                                    </m:sub>
+                                  </m:sSub>
+                                  <m:r>
+                                    <w:rPr>
+                                      <w:rFonts w:ascii="Cambria Math" w:hAnsi="Cambria Math" w:cs="Times New Roman"/>
+                                      <w:sz w:val="32"/>
+                                    </w:rPr>
+                                    <m:t xml:space="preserve">- </m:t>
+                                  </m:r>
+                                  <m:sSub>
+                                    <m:sSubPr>
+                                      <m:ctrlPr>
+                                        <w:rPr>
+                                          <w:rFonts w:ascii="Cambria Math" w:hAnsi="Cambria Math" w:cs="Times New Roman"/>
+                                          <w:i/>
+                                          <w:sz w:val="32"/>
+                                        </w:rPr>
+                                      </m:ctrlPr>
+                                    </m:sSubPr>
+                                    <m:e>
+                                      <m:r>
+                                        <w:rPr>
+                                          <w:rFonts w:ascii="Cambria Math" w:hAnsi="Cambria Math" w:cs="Times New Roman"/>
+                                          <w:sz w:val="32"/>
+                                        </w:rPr>
+                                        <m:t>φ</m:t>
+                                      </m:r>
+                                    </m:e>
+                                    <m:sub>
+                                      <m:r>
+                                        <w:rPr>
+                                          <w:rFonts w:ascii="Cambria Math" w:hAnsi="Cambria Math" w:cs="Times New Roman"/>
+                                          <w:sz w:val="32"/>
+                                        </w:rPr>
+                                        <m:t>4</m:t>
+                                      </m:r>
+                                    </m:sub>
+                                  </m:sSub>
+                                </m:e>
+                              </m:d>
+                            </m:num>
+                            <m:den>
+                              <m:sSub>
+                                <m:sSubPr>
+                                  <m:ctrlPr>
+                                    <w:rPr>
+                                      <w:rFonts w:ascii="Cambria Math" w:hAnsi="Cambria Math" w:cs="Times New Roman"/>
+                                      <w:i/>
+                                      <w:sz w:val="32"/>
+                                    </w:rPr>
+                                  </m:ctrlPr>
+                                </m:sSubPr>
+                                <m:e>
+                                  <m:r>
+                                    <w:rPr>
+                                      <w:rFonts w:ascii="Cambria Math" w:hAnsi="Cambria Math" w:cs="Times New Roman"/>
+                                      <w:sz w:val="32"/>
+                                    </w:rPr>
+                                    <m:t>R</m:t>
+                                  </m:r>
+                                </m:e>
+                                <m:sub>
+                                  <m:r>
+                                    <w:rPr>
+                                      <w:rFonts w:ascii="Cambria Math" w:hAnsi="Cambria Math" w:cs="Times New Roman"/>
+                                      <w:sz w:val="32"/>
+                                    </w:rPr>
+                                    <m:t>3</m:t>
+                                  </m:r>
+                                </m:sub>
+                              </m:sSub>
+                            </m:den>
+                          </m:f>
+                          <m:r>
+                            <w:rPr>
+                              <w:rFonts w:ascii="Cambria Math" w:hAnsi="Cambria Math" w:cs="Times New Roman"/>
+                              <w:sz w:val="32"/>
+                            </w:rPr>
+                            <m:t>-</m:t>
+                          </m:r>
+                          <m:sSub>
+                            <m:sSubPr>
+                              <m:ctrlPr>
+                                <w:rPr>
+                                  <w:rFonts w:ascii="Cambria Math" w:hAnsi="Cambria Math" w:cs="Times New Roman"/>
+                                  <w:i/>
+                                  <w:sz w:val="32"/>
+                                </w:rPr>
+                              </m:ctrlPr>
+                            </m:sSubPr>
+                            <m:e>
+                              <m:r>
+                                <w:rPr>
+                                  <w:rFonts w:ascii="Cambria Math" w:hAnsi="Cambria Math" w:cs="Times New Roman"/>
+                                  <w:sz w:val="32"/>
+                                </w:rPr>
+                                <m:t>I</m:t>
+                              </m:r>
+                            </m:e>
+                            <m:sub>
+                              <m:r>
+                                <w:rPr>
+                                  <w:rFonts w:ascii="Cambria Math" w:hAnsi="Cambria Math" w:cs="Times New Roman"/>
+                                  <w:sz w:val="32"/>
+                                </w:rPr>
+                                <m:t>2</m:t>
+                              </m:r>
+                            </m:sub>
+                          </m:sSub>
+                          <m:r>
+                            <w:rPr>
+                              <w:rFonts w:ascii="Cambria Math" w:hAnsi="Cambria Math" w:cs="Times New Roman"/>
+                              <w:sz w:val="32"/>
+                            </w:rPr>
+                            <m:t>+</m:t>
+                          </m:r>
+                          <w:bookmarkStart w:id="0" w:name="_GoBack"/>
+                          <m:f>
+                            <m:fPr>
+                              <m:ctrlPr>
+                                <w:rPr>
+                                  <w:rFonts w:ascii="Cambria Math" w:hAnsi="Cambria Math" w:cs="Times New Roman"/>
+                                  <w:i/>
+                                  <w:sz w:val="32"/>
+                                </w:rPr>
+                              </m:ctrlPr>
+                            </m:fPr>
+                            <m:num>
+                              <m:d>
+                                <m:dPr>
+                                  <m:ctrlPr>
+                                    <w:rPr>
+                                      <w:rFonts w:ascii="Cambria Math" w:hAnsi="Cambria Math" w:cs="Times New Roman"/>
+                                      <w:i/>
+                                      <w:sz w:val="32"/>
+                                    </w:rPr>
+                                  </m:ctrlPr>
+                                </m:dPr>
+                                <m:e>
+                                  <m:sSub>
+                                    <m:sSubPr>
+                                      <m:ctrlPr>
+                                        <w:rPr>
+                                          <w:rFonts w:ascii="Cambria Math" w:hAnsi="Cambria Math" w:cs="Times New Roman"/>
+                                          <w:i/>
+                                          <w:sz w:val="32"/>
+                                        </w:rPr>
+                                      </m:ctrlPr>
+                                    </m:sSubPr>
+                                    <m:e>
+                                      <m:r>
+                                        <w:rPr>
+                                          <w:rFonts w:ascii="Cambria Math" w:hAnsi="Cambria Math" w:cs="Times New Roman"/>
+                                          <w:sz w:val="32"/>
+                                        </w:rPr>
+                                        <m:t>φ</m:t>
+                                      </m:r>
+                                    </m:e>
+                                    <m:sub>
+                                      <m:r>
+                                        <w:rPr>
+                                          <w:rFonts w:ascii="Cambria Math" w:hAnsi="Cambria Math" w:cs="Times New Roman"/>
+                                          <w:sz w:val="32"/>
+                                        </w:rPr>
+                                        <m:t>4</m:t>
+                                      </m:r>
+                                    </m:sub>
+                                  </m:sSub>
+                                </m:e>
+                              </m:d>
+                            </m:num>
+                            <m:den>
+                              <m:sSub>
+                                <m:sSubPr>
+                                  <m:ctrlPr>
+                                    <w:rPr>
+                                      <w:rFonts w:ascii="Cambria Math" w:hAnsi="Cambria Math" w:cs="Times New Roman"/>
+                                      <w:i/>
+                                      <w:sz w:val="32"/>
+                                    </w:rPr>
+                                  </m:ctrlPr>
+                                </m:sSubPr>
+                                <m:e>
+                                  <m:r>
+                                    <w:rPr>
+                                      <w:rFonts w:ascii="Cambria Math" w:hAnsi="Cambria Math" w:cs="Times New Roman"/>
+                                      <w:sz w:val="32"/>
+                                    </w:rPr>
+                                    <m:t>R</m:t>
+                                  </m:r>
+                                </m:e>
+                                <m:sub>
+                                  <m:r>
+                                    <w:rPr>
+                                      <w:rFonts w:ascii="Cambria Math" w:hAnsi="Cambria Math" w:cs="Times New Roman"/>
+                                      <w:sz w:val="32"/>
+                                    </w:rPr>
+                                    <m:t>4</m:t>
+                                  </m:r>
+                                </m:sub>
+                              </m:sSub>
+                            </m:den>
+                          </m:f>
+                          <w:bookmarkEnd w:id="0"/>
+                        </m:e>
+                      </m:mr>
+                    </m:m>
+                  </m:e>
+                </m:mr>
+              </m:m>
+              <m:ctrlPr>
+                <w:rPr>
+                  <w:rFonts w:ascii="Cambria Math" w:eastAsiaTheme="minorEastAsia" w:hAnsi="Cambria Math"/>
+                  <w:i/>
+                  <w:sz w:val="32"/>
+                </w:rPr>
+              </m:ctrlPr>
+            </m:e>
+          </m:d>
+        </m:oMath>
+      </m:oMathPara>
+    </w:p>
+    <w:p>
+      <w:pPr>
+        <w:rPr>
+          <w:rFonts w:eastAsiaTheme="minorEastAsia"/>
+          <w:i/>
+          <w:sz w:val="32"/>
+        </w:rPr>
+      </w:pPr>
     </w:p>
     <w:p>
       <w:pPr>
@@ -10682,6 +15048,7 @@
               <w:rFonts w:ascii="Cambria Math" w:hAnsi="Cambria Math" w:cs="Times New Roman"/>
               <w:sz w:val="32"/>
             </w:rPr>
+            <w:lastRenderedPageBreak/>
             <m:t>=-</m:t>
           </m:r>
           <m:d>
@@ -16921,7 +21288,7 @@
 </file>
 
 <file path=customXml/itemProps1.xml><?xml version="1.0" encoding="utf-8"?>
-<ds:datastoreItem xmlns:ds="http://schemas.openxmlformats.org/officeDocument/2006/customXml" ds:itemID="{4470B625-9337-432E-8BEA-74EA4098460F}">
+<ds:datastoreItem xmlns:ds="http://schemas.openxmlformats.org/officeDocument/2006/customXml" ds:itemID="{AE6F45E1-5F65-4DC5-82CF-97459DD00886}">
   <ds:schemaRefs>
     <ds:schemaRef ds:uri="http://schemas.openxmlformats.org/officeDocument/2006/bibliography"/>
   </ds:schemaRefs>

</xml_diff>